<commit_message>
testing git commit -a
</commit_message>
<xml_diff>
--- a/notes/git.recall.docx
+++ b/notes/git.recall.docx
@@ -286,7 +286,6 @@
               <w:t xml:space="preserve">git config –show-origin </w:t>
             </w:r>
             <w:proofErr w:type="spellStart"/>
-            <w:proofErr w:type="gramStart"/>
             <w:r>
               <w:rPr>
                 <w:rFonts w:ascii="Calibri" w:eastAsia="Times New Roman" w:hAnsi="Calibri" w:cs="Calibri"/>
@@ -295,7 +294,6 @@
               <w:t>user.email</w:t>
             </w:r>
             <w:proofErr w:type="spellEnd"/>
-            <w:proofErr w:type="gramEnd"/>
           </w:p>
         </w:tc>
       </w:tr>
@@ -414,7 +412,6 @@
               <w:t xml:space="preserve">git config --global </w:t>
             </w:r>
             <w:proofErr w:type="spellStart"/>
-            <w:proofErr w:type="gramStart"/>
             <w:r>
               <w:rPr>
                 <w:rFonts w:ascii="Calibri" w:eastAsia="Times New Roman" w:hAnsi="Calibri" w:cs="Calibri"/>
@@ -423,7 +420,6 @@
               <w:t>user.email</w:t>
             </w:r>
             <w:proofErr w:type="spellEnd"/>
-            <w:proofErr w:type="gramEnd"/>
             <w:r>
               <w:rPr>
                 <w:rFonts w:ascii="Calibri" w:eastAsia="Times New Roman" w:hAnsi="Calibri" w:cs="Calibri"/>
@@ -541,7 +537,6 @@
               <w:t xml:space="preserve">git config --global </w:t>
             </w:r>
             <w:proofErr w:type="spellStart"/>
-            <w:proofErr w:type="gramStart"/>
             <w:r>
               <w:rPr>
                 <w:rFonts w:ascii="Calibri" w:eastAsia="Times New Roman" w:hAnsi="Calibri" w:cs="Calibri"/>
@@ -550,7 +545,6 @@
               <w:t>core.editor</w:t>
             </w:r>
             <w:proofErr w:type="spellEnd"/>
-            <w:proofErr w:type="gramEnd"/>
             <w:r>
               <w:rPr>
                 <w:rFonts w:ascii="Calibri" w:eastAsia="Times New Roman" w:hAnsi="Calibri" w:cs="Calibri"/>
@@ -1310,21 +1304,12 @@
               </w:rPr>
               <w:t xml:space="preserve">Command to Check Git </w:t>
             </w:r>
-            <w:proofErr w:type="gramStart"/>
-            <w:r>
-              <w:rPr>
-                <w:rFonts w:ascii="Calibri" w:eastAsia="Times New Roman" w:hAnsi="Calibri" w:cs="Calibri"/>
-                <w:color w:val="000000"/>
-              </w:rPr>
-              <w:t>Status;</w:t>
-            </w:r>
-            <w:proofErr w:type="gramEnd"/>
-            <w:r>
-              <w:rPr>
-                <w:rFonts w:ascii="Calibri" w:eastAsia="Times New Roman" w:hAnsi="Calibri" w:cs="Calibri"/>
-                <w:color w:val="000000"/>
-              </w:rPr>
-              <w:t xml:space="preserve"> </w:t>
+            <w:r>
+              <w:rPr>
+                <w:rFonts w:ascii="Calibri" w:eastAsia="Times New Roman" w:hAnsi="Calibri" w:cs="Calibri"/>
+                <w:color w:val="000000"/>
+              </w:rPr>
+              <w:t xml:space="preserve">Status; </w:t>
             </w:r>
           </w:p>
           <w:p>
@@ -1594,44 +1579,14 @@
                 <w:rFonts w:ascii="Calibri" w:eastAsia="Times New Roman" w:hAnsi="Calibri" w:cs="Calibri"/>
                 <w:color w:val="000000"/>
               </w:rPr>
-              <w:t xml:space="preserve">What have you changed but not yet </w:t>
-            </w:r>
-            <w:proofErr w:type="gramStart"/>
-            <w:r>
-              <w:rPr>
-                <w:rFonts w:ascii="Calibri" w:eastAsia="Times New Roman" w:hAnsi="Calibri" w:cs="Calibri"/>
-                <w:color w:val="000000"/>
-              </w:rPr>
-              <w:t>staged</w:t>
-            </w:r>
-            <w:r>
-              <w:rPr>
-                <w:rFonts w:ascii="Calibri" w:eastAsia="Times New Roman" w:hAnsi="Calibri" w:cs="Calibri"/>
-                <w:color w:val="000000"/>
-              </w:rPr>
-              <w:t>(</w:t>
-            </w:r>
-            <w:proofErr w:type="gramEnd"/>
-            <w:r>
-              <w:rPr>
-                <w:rFonts w:ascii="Calibri" w:eastAsia="Times New Roman" w:hAnsi="Calibri" w:cs="Calibri"/>
-                <w:color w:val="000000"/>
-              </w:rPr>
-              <w:t>changes after last add</w:t>
-            </w:r>
-            <w:r>
-              <w:rPr>
-                <w:rFonts w:ascii="Calibri" w:eastAsia="Times New Roman" w:hAnsi="Calibri" w:cs="Calibri"/>
-                <w:color w:val="000000"/>
-              </w:rPr>
-              <w:t>)</w:t>
-            </w:r>
-            <w:r>
-              <w:rPr>
-                <w:rFonts w:ascii="Calibri" w:eastAsia="Times New Roman" w:hAnsi="Calibri" w:cs="Calibri"/>
-                <w:color w:val="000000"/>
-              </w:rPr>
-              <w:t xml:space="preserve">? </w:t>
+              <w:t>t</w:t>
+            </w:r>
+            <w:r>
+              <w:rPr>
+                <w:rFonts w:ascii="Calibri" w:eastAsia="Times New Roman" w:hAnsi="Calibri" w:cs="Calibri"/>
+                <w:color w:val="000000"/>
+              </w:rPr>
+              <w:t>he difference between your working copy and the index</w:t>
             </w:r>
           </w:p>
           <w:p>
@@ -1731,7 +1686,7 @@
                 <w:rFonts w:ascii="Calibri" w:eastAsia="Times New Roman" w:hAnsi="Calibri" w:cs="Calibri"/>
                 <w:color w:val="000000"/>
               </w:rPr>
-              <w:t>And what have you staged that you are about to commit?</w:t>
+              <w:t>what have you staged that you are about to commit?</w:t>
             </w:r>
           </w:p>
         </w:tc>
@@ -1781,7 +1736,6 @@
             <w:shd w:val="clear" w:color="auto" w:fill="auto"/>
             <w:noWrap/>
             <w:vAlign w:val="center"/>
-            <w:hideMark/>
           </w:tcPr>
           <w:p>
             <w:pPr>
@@ -1794,15 +1748,6 @@
                 <w:szCs w:val="32"/>
               </w:rPr>
             </w:pPr>
-            <w:r>
-              <w:rPr>
-                <w:rFonts w:ascii="Calibri" w:eastAsia="Times New Roman" w:hAnsi="Calibri" w:cs="Calibri"/>
-                <w:color w:val="000000"/>
-                <w:sz w:val="32"/>
-                <w:szCs w:val="32"/>
-              </w:rPr>
-              <w:t>3</w:t>
-            </w:r>
           </w:p>
         </w:tc>
         <w:tc>
@@ -1817,22 +1762,42 @@
             <w:shd w:val="clear" w:color="auto" w:fill="auto"/>
             <w:noWrap/>
             <w:vAlign w:val="center"/>
-            <w:hideMark/>
-          </w:tcPr>
-          <w:p>
-            <w:pPr>
-              <w:spacing w:after="0" w:line="240" w:lineRule="auto"/>
-              <w:rPr>
-                <w:rFonts w:ascii="Calibri" w:eastAsia="Times New Roman" w:hAnsi="Calibri" w:cs="Calibri"/>
-                <w:color w:val="000000"/>
-              </w:rPr>
-            </w:pPr>
-            <w:r>
-              <w:rPr>
-                <w:rFonts w:ascii="Calibri" w:eastAsia="Times New Roman" w:hAnsi="Calibri" w:cs="Calibri"/>
-                <w:color w:val="000000"/>
-              </w:rPr>
-              <w:t>Command for git help</w:t>
+          </w:tcPr>
+          <w:p>
+            <w:pPr>
+              <w:spacing w:after="0" w:line="240" w:lineRule="auto"/>
+              <w:rPr>
+                <w:rFonts w:ascii="Calibri" w:eastAsia="Times New Roman" w:hAnsi="Calibri" w:cs="Calibri"/>
+                <w:color w:val="000000"/>
+              </w:rPr>
+            </w:pPr>
+            <w:r>
+              <w:rPr>
+                <w:rFonts w:ascii="Calibri" w:eastAsia="Times New Roman" w:hAnsi="Calibri" w:cs="Calibri"/>
+                <w:color w:val="000000"/>
+              </w:rPr>
+              <w:t xml:space="preserve">see difference </w:t>
+            </w:r>
+            <w:r>
+              <w:rPr>
+                <w:rFonts w:ascii="Calibri" w:eastAsia="Times New Roman" w:hAnsi="Calibri" w:cs="Calibri"/>
+                <w:color w:val="000000"/>
+              </w:rPr>
+              <w:t>between the state of files in the index</w:t>
+            </w:r>
+            <w:r>
+              <w:rPr>
+                <w:rFonts w:ascii="Calibri" w:eastAsia="Times New Roman" w:hAnsi="Calibri" w:cs="Calibri"/>
+                <w:color w:val="000000"/>
+              </w:rPr>
+              <w:t>/stage-area</w:t>
+            </w:r>
+            <w:r>
+              <w:rPr>
+                <w:rFonts w:ascii="Calibri" w:eastAsia="Times New Roman" w:hAnsi="Calibri" w:cs="Calibri"/>
+                <w:color w:val="000000"/>
+              </w:rPr>
+              <w:t xml:space="preserve"> and HEAD, which is typically the last commit on the branch you're working on</w:t>
             </w:r>
           </w:p>
         </w:tc>
@@ -1847,189 +1812,28 @@
             </w:tcBorders>
             <w:shd w:val="clear" w:color="auto" w:fill="auto"/>
             <w:vAlign w:val="bottom"/>
-            <w:hideMark/>
-          </w:tcPr>
-          <w:p>
-            <w:pPr>
-              <w:spacing w:after="0" w:line="240" w:lineRule="auto"/>
-              <w:rPr>
-                <w:rFonts w:ascii="Calibri" w:eastAsia="Times New Roman" w:hAnsi="Calibri" w:cs="Calibri"/>
-                <w:color w:val="000000"/>
-              </w:rPr>
-            </w:pPr>
-            <w:r>
-              <w:rPr>
-                <w:rFonts w:ascii="Calibri" w:eastAsia="Times New Roman" w:hAnsi="Calibri" w:cs="Calibri"/>
-                <w:color w:val="000000"/>
-              </w:rPr>
-              <w:t xml:space="preserve">git </w:t>
-            </w:r>
-            <w:r>
-              <w:rPr>
-                <w:rFonts w:ascii="Calibri" w:eastAsia="Times New Roman" w:hAnsi="Calibri" w:cs="Calibri"/>
-                <w:color w:val="000000"/>
-              </w:rPr>
-              <w:t>&lt;verb&gt;</w:t>
-            </w:r>
-            <w:r>
-              <w:rPr>
-                <w:rFonts w:ascii="Calibri" w:eastAsia="Times New Roman" w:hAnsi="Calibri" w:cs="Calibri"/>
-                <w:color w:val="000000"/>
-              </w:rPr>
-              <w:t xml:space="preserve"> -h</w:t>
-            </w:r>
-            <w:r>
-              <w:rPr>
-                <w:rFonts w:ascii="Calibri" w:eastAsia="Times New Roman" w:hAnsi="Calibri" w:cs="Calibri"/>
-                <w:color w:val="000000"/>
-              </w:rPr>
-              <w:t xml:space="preserve"> </w:t>
-            </w:r>
-            <w:r>
-              <w:rPr>
-                <w:rFonts w:ascii="Calibri" w:eastAsia="Times New Roman" w:hAnsi="Calibri" w:cs="Calibri"/>
-                <w:b/>
-                <w:bCs/>
-                <w:i/>
-                <w:iCs/>
-                <w:color w:val="000000"/>
-                <w:u w:val="single"/>
-              </w:rPr>
-              <w:t>#</w:t>
-            </w:r>
-            <w:r>
-              <w:rPr>
-                <w:rFonts w:ascii="Calibri" w:eastAsia="Times New Roman" w:hAnsi="Calibri" w:cs="Calibri"/>
-                <w:b/>
-                <w:bCs/>
-                <w:i/>
-                <w:iCs/>
-                <w:color w:val="000000"/>
-                <w:u w:val="single"/>
-              </w:rPr>
-              <w:t>concise version</w:t>
-            </w:r>
-            <w:r>
-              <w:rPr>
-                <w:rFonts w:ascii="Calibri" w:eastAsia="Times New Roman" w:hAnsi="Calibri" w:cs="Calibri"/>
-                <w:color w:val="000000"/>
-              </w:rPr>
-              <w:br/>
-            </w:r>
-            <w:r>
-              <w:rPr>
-                <w:rFonts w:ascii="Calibri" w:eastAsia="Times New Roman" w:hAnsi="Calibri" w:cs="Calibri"/>
-                <w:color w:val="000000"/>
-              </w:rPr>
-              <w:lastRenderedPageBreak/>
-              <w:t xml:space="preserve">git </w:t>
-            </w:r>
-            <w:r>
-              <w:rPr>
-                <w:rFonts w:ascii="Calibri" w:eastAsia="Times New Roman" w:hAnsi="Calibri" w:cs="Calibri"/>
-                <w:color w:val="000000"/>
-              </w:rPr>
-              <w:t xml:space="preserve">&lt;verb&gt; </w:t>
-            </w:r>
-            <w:r>
-              <w:rPr>
-                <w:rFonts w:ascii="Calibri" w:eastAsia="Times New Roman" w:hAnsi="Calibri" w:cs="Calibri"/>
-                <w:color w:val="000000"/>
-              </w:rPr>
-              <w:t xml:space="preserve">help </w:t>
-            </w:r>
-            <w:r>
-              <w:rPr>
-                <w:rFonts w:ascii="Calibri" w:eastAsia="Times New Roman" w:hAnsi="Calibri" w:cs="Calibri"/>
-                <w:b/>
-                <w:bCs/>
-                <w:i/>
-                <w:iCs/>
-                <w:color w:val="000000"/>
-                <w:u w:val="single"/>
-              </w:rPr>
-              <w:t>#</w:t>
-            </w:r>
-            <w:r>
-              <w:rPr>
-                <w:rFonts w:ascii="Calibri" w:eastAsia="Times New Roman" w:hAnsi="Calibri" w:cs="Calibri"/>
-                <w:b/>
-                <w:bCs/>
-                <w:i/>
-                <w:iCs/>
-                <w:color w:val="000000"/>
-                <w:u w:val="single"/>
-              </w:rPr>
-              <w:t>verbose</w:t>
-            </w:r>
-            <w:r>
-              <w:rPr>
-                <w:rFonts w:ascii="Calibri" w:eastAsia="Times New Roman" w:hAnsi="Calibri" w:cs="Calibri"/>
-                <w:b/>
-                <w:bCs/>
-                <w:i/>
-                <w:iCs/>
-                <w:color w:val="000000"/>
-                <w:u w:val="single"/>
-              </w:rPr>
-              <w:t xml:space="preserve"> version</w:t>
-            </w:r>
-            <w:r>
-              <w:rPr>
-                <w:rFonts w:ascii="Calibri" w:eastAsia="Times New Roman" w:hAnsi="Calibri" w:cs="Calibri"/>
-                <w:color w:val="000000"/>
-              </w:rPr>
-              <w:br/>
-            </w:r>
-            <w:r>
-              <w:rPr>
-                <w:rFonts w:ascii="Calibri" w:eastAsia="Times New Roman" w:hAnsi="Calibri" w:cs="Calibri"/>
-                <w:color w:val="000000"/>
-              </w:rPr>
-              <w:t xml:space="preserve">git help </w:t>
-            </w:r>
-            <w:r>
-              <w:rPr>
-                <w:rFonts w:ascii="Calibri" w:eastAsia="Times New Roman" w:hAnsi="Calibri" w:cs="Calibri"/>
-                <w:color w:val="000000"/>
-              </w:rPr>
-              <w:t xml:space="preserve">&lt;verb&gt; </w:t>
-            </w:r>
-            <w:r>
-              <w:rPr>
-                <w:rFonts w:ascii="Calibri" w:eastAsia="Times New Roman" w:hAnsi="Calibri" w:cs="Calibri"/>
-                <w:b/>
-                <w:bCs/>
-                <w:i/>
-                <w:iCs/>
-                <w:color w:val="000000"/>
-                <w:u w:val="single"/>
-              </w:rPr>
-              <w:t>#</w:t>
-            </w:r>
-            <w:r>
-              <w:rPr>
-                <w:rFonts w:ascii="Calibri" w:eastAsia="Times New Roman" w:hAnsi="Calibri" w:cs="Calibri"/>
-                <w:b/>
-                <w:bCs/>
-                <w:i/>
-                <w:iCs/>
-                <w:color w:val="000000"/>
-                <w:u w:val="single"/>
-              </w:rPr>
-              <w:t>verbose</w:t>
-            </w:r>
-            <w:r>
-              <w:rPr>
-                <w:rFonts w:ascii="Calibri" w:eastAsia="Times New Roman" w:hAnsi="Calibri" w:cs="Calibri"/>
-                <w:b/>
-                <w:bCs/>
-                <w:i/>
-                <w:iCs/>
-                <w:color w:val="000000"/>
-                <w:u w:val="single"/>
-              </w:rPr>
-              <w:t xml:space="preserve"> version</w:t>
+          </w:tcPr>
+          <w:p>
+            <w:pPr>
+              <w:spacing w:after="0" w:line="240" w:lineRule="auto"/>
+              <w:rPr>
+                <w:rFonts w:ascii="Calibri" w:eastAsia="Times New Roman" w:hAnsi="Calibri" w:cs="Calibri"/>
+                <w:color w:val="000000"/>
+              </w:rPr>
+            </w:pPr>
+            <w:r>
+              <w:rPr>
+                <w:rFonts w:ascii="Calibri" w:eastAsia="Times New Roman" w:hAnsi="Calibri" w:cs="Calibri"/>
+                <w:color w:val="000000"/>
+              </w:rPr>
+              <w:t>git diff --</w:t>
+            </w:r>
+            <w:r>
+              <w:rPr>
+                <w:rFonts w:ascii="Calibri" w:eastAsia="Times New Roman" w:hAnsi="Calibri" w:cs="Calibri"/>
+                <w:color w:val="000000"/>
+              </w:rPr>
+              <w:t>cached</w:t>
             </w:r>
           </w:p>
         </w:tc>
@@ -2071,7 +1875,7 @@
                 <w:szCs w:val="32"/>
               </w:rPr>
               <w:lastRenderedPageBreak/>
-              <w:t>4</w:t>
+              <w:t>3</w:t>
             </w:r>
           </w:p>
         </w:tc>
@@ -2102,7 +1906,7 @@
                 <w:rFonts w:ascii="Calibri" w:eastAsia="Times New Roman" w:hAnsi="Calibri" w:cs="Calibri"/>
                 <w:color w:val="000000"/>
               </w:rPr>
-              <w:t>Command to check content of a directory</w:t>
+              <w:t>Command for git help</w:t>
             </w:r>
           </w:p>
         </w:tc>
@@ -2132,7 +1936,52 @@
                 <w:rFonts w:ascii="Calibri" w:eastAsia="Times New Roman" w:hAnsi="Calibri" w:cs="Calibri"/>
                 <w:color w:val="000000"/>
               </w:rPr>
-              <w:t>ls -la</w:t>
+              <w:t xml:space="preserve">git </w:t>
+            </w:r>
+            <w:r>
+              <w:rPr>
+                <w:rFonts w:ascii="Calibri" w:eastAsia="Times New Roman" w:hAnsi="Calibri" w:cs="Calibri"/>
+                <w:color w:val="000000"/>
+              </w:rPr>
+              <w:t>&lt;verb&gt;</w:t>
+            </w:r>
+            <w:r>
+              <w:rPr>
+                <w:rFonts w:ascii="Calibri" w:eastAsia="Times New Roman" w:hAnsi="Calibri" w:cs="Calibri"/>
+                <w:color w:val="000000"/>
+              </w:rPr>
+              <w:t xml:space="preserve"> -h</w:t>
+            </w:r>
+            <w:r>
+              <w:rPr>
+                <w:rFonts w:ascii="Calibri" w:eastAsia="Times New Roman" w:hAnsi="Calibri" w:cs="Calibri"/>
+                <w:color w:val="000000"/>
+              </w:rPr>
+              <w:t xml:space="preserve"> </w:t>
+            </w:r>
+            <w:r>
+              <w:rPr>
+                <w:rFonts w:ascii="Calibri" w:eastAsia="Times New Roman" w:hAnsi="Calibri" w:cs="Calibri"/>
+                <w:b/>
+                <w:bCs/>
+                <w:i/>
+                <w:iCs/>
+                <w:color w:val="000000"/>
+                <w:u w:val="single"/>
+              </w:rPr>
+              <w:t>#</w:t>
+            </w:r>
+            <w:r>
+              <w:rPr>
+                <w:rFonts w:ascii="Calibri" w:eastAsia="Times New Roman" w:hAnsi="Calibri" w:cs="Calibri"/>
+                <w:b/>
+                <w:bCs/>
+                <w:i/>
+                <w:iCs/>
+                <w:color w:val="000000"/>
+                <w:u w:val="single"/>
+              </w:rPr>
+              <w:t>concise version</w:t>
             </w:r>
             <w:r>
               <w:rPr>
@@ -2140,7 +1989,114 @@
                 <w:color w:val="000000"/>
               </w:rPr>
               <w:br/>
-              <w:t>ls</w:t>
+              <w:t xml:space="preserve">git </w:t>
+            </w:r>
+            <w:r>
+              <w:rPr>
+                <w:rFonts w:ascii="Calibri" w:eastAsia="Times New Roman" w:hAnsi="Calibri" w:cs="Calibri"/>
+                <w:color w:val="000000"/>
+              </w:rPr>
+              <w:t xml:space="preserve">&lt;verb&gt; </w:t>
+            </w:r>
+            <w:r>
+              <w:rPr>
+                <w:rFonts w:ascii="Calibri" w:eastAsia="Times New Roman" w:hAnsi="Calibri" w:cs="Calibri"/>
+                <w:color w:val="000000"/>
+              </w:rPr>
+              <w:t xml:space="preserve">help </w:t>
+            </w:r>
+            <w:r>
+              <w:rPr>
+                <w:rFonts w:ascii="Calibri" w:eastAsia="Times New Roman" w:hAnsi="Calibri" w:cs="Calibri"/>
+                <w:b/>
+                <w:bCs/>
+                <w:i/>
+                <w:iCs/>
+                <w:color w:val="000000"/>
+                <w:u w:val="single"/>
+              </w:rPr>
+              <w:t>#</w:t>
+            </w:r>
+            <w:r>
+              <w:rPr>
+                <w:rFonts w:ascii="Calibri" w:eastAsia="Times New Roman" w:hAnsi="Calibri" w:cs="Calibri"/>
+                <w:b/>
+                <w:bCs/>
+                <w:i/>
+                <w:iCs/>
+                <w:color w:val="000000"/>
+                <w:u w:val="single"/>
+              </w:rPr>
+              <w:t>verbose</w:t>
+            </w:r>
+            <w:r>
+              <w:rPr>
+                <w:rFonts w:ascii="Calibri" w:eastAsia="Times New Roman" w:hAnsi="Calibri" w:cs="Calibri"/>
+                <w:b/>
+                <w:bCs/>
+                <w:i/>
+                <w:iCs/>
+                <w:color w:val="000000"/>
+                <w:u w:val="single"/>
+              </w:rPr>
+              <w:t xml:space="preserve"> version</w:t>
+            </w:r>
+            <w:r>
+              <w:rPr>
+                <w:rFonts w:ascii="Calibri" w:eastAsia="Times New Roman" w:hAnsi="Calibri" w:cs="Calibri"/>
+                <w:color w:val="000000"/>
+              </w:rPr>
+              <w:br/>
+            </w:r>
+            <w:r>
+              <w:rPr>
+                <w:rFonts w:ascii="Calibri" w:eastAsia="Times New Roman" w:hAnsi="Calibri" w:cs="Calibri"/>
+                <w:color w:val="000000"/>
+              </w:rPr>
+              <w:t xml:space="preserve">git help </w:t>
+            </w:r>
+            <w:r>
+              <w:rPr>
+                <w:rFonts w:ascii="Calibri" w:eastAsia="Times New Roman" w:hAnsi="Calibri" w:cs="Calibri"/>
+                <w:color w:val="000000"/>
+              </w:rPr>
+              <w:t xml:space="preserve">&lt;verb&gt; </w:t>
+            </w:r>
+            <w:r>
+              <w:rPr>
+                <w:rFonts w:ascii="Calibri" w:eastAsia="Times New Roman" w:hAnsi="Calibri" w:cs="Calibri"/>
+                <w:b/>
+                <w:bCs/>
+                <w:i/>
+                <w:iCs/>
+                <w:color w:val="000000"/>
+                <w:u w:val="single"/>
+              </w:rPr>
+              <w:t>#</w:t>
+            </w:r>
+            <w:r>
+              <w:rPr>
+                <w:rFonts w:ascii="Calibri" w:eastAsia="Times New Roman" w:hAnsi="Calibri" w:cs="Calibri"/>
+                <w:b/>
+                <w:bCs/>
+                <w:i/>
+                <w:iCs/>
+                <w:color w:val="000000"/>
+                <w:u w:val="single"/>
+              </w:rPr>
+              <w:t>verbose</w:t>
+            </w:r>
+            <w:r>
+              <w:rPr>
+                <w:rFonts w:ascii="Calibri" w:eastAsia="Times New Roman" w:hAnsi="Calibri" w:cs="Calibri"/>
+                <w:b/>
+                <w:bCs/>
+                <w:i/>
+                <w:iCs/>
+                <w:color w:val="000000"/>
+                <w:u w:val="single"/>
+              </w:rPr>
+              <w:t xml:space="preserve"> version</w:t>
             </w:r>
           </w:p>
         </w:tc>
@@ -2181,7 +2137,7 @@
                 <w:sz w:val="32"/>
                 <w:szCs w:val="32"/>
               </w:rPr>
-              <w:t>5</w:t>
+              <w:t>4</w:t>
             </w:r>
           </w:p>
         </w:tc>
@@ -2212,7 +2168,7 @@
                 <w:rFonts w:ascii="Calibri" w:eastAsia="Times New Roman" w:hAnsi="Calibri" w:cs="Calibri"/>
                 <w:color w:val="000000"/>
               </w:rPr>
-              <w:t>Command to check current file path</w:t>
+              <w:t>Command to check content of a directory</w:t>
             </w:r>
           </w:p>
         </w:tc>
@@ -2237,15 +2193,21 @@
                 <w:color w:val="000000"/>
               </w:rPr>
             </w:pPr>
-            <w:proofErr w:type="spellStart"/>
-            <w:r>
-              <w:rPr>
-                <w:rFonts w:ascii="Calibri" w:eastAsia="Times New Roman" w:hAnsi="Calibri" w:cs="Calibri"/>
-                <w:color w:val="000000"/>
-              </w:rPr>
-              <w:t>pwd</w:t>
-            </w:r>
-            <w:proofErr w:type="spellEnd"/>
+            <w:r>
+              <w:rPr>
+                <w:rFonts w:ascii="Calibri" w:eastAsia="Times New Roman" w:hAnsi="Calibri" w:cs="Calibri"/>
+                <w:color w:val="000000"/>
+              </w:rPr>
+              <w:t>ls -la</w:t>
+            </w:r>
+            <w:r>
+              <w:rPr>
+                <w:rFonts w:ascii="Calibri" w:eastAsia="Times New Roman" w:hAnsi="Calibri" w:cs="Calibri"/>
+                <w:color w:val="000000"/>
+              </w:rPr>
+              <w:br/>
+              <w:t>ls</w:t>
+            </w:r>
           </w:p>
         </w:tc>
       </w:tr>
@@ -2285,7 +2247,7 @@
                 <w:sz w:val="32"/>
                 <w:szCs w:val="32"/>
               </w:rPr>
-              <w:t>6</w:t>
+              <w:t>5</w:t>
             </w:r>
           </w:p>
         </w:tc>
@@ -2316,21 +2278,7 @@
                 <w:rFonts w:ascii="Calibri" w:eastAsia="Times New Roman" w:hAnsi="Calibri" w:cs="Calibri"/>
                 <w:color w:val="000000"/>
               </w:rPr>
-              <w:t> </w:t>
-            </w:r>
-            <w:r>
-              <w:rPr>
-                <w:rFonts w:ascii="Calibri" w:eastAsia="Times New Roman" w:hAnsi="Calibri" w:cs="Calibri"/>
-                <w:color w:val="000000"/>
-              </w:rPr>
-              <w:t xml:space="preserve">To </w:t>
-            </w:r>
-            <w:r>
-              <w:rPr>
-                <w:rFonts w:ascii="Calibri" w:eastAsia="Times New Roman" w:hAnsi="Calibri" w:cs="Calibri"/>
-                <w:color w:val="000000"/>
-              </w:rPr>
-              <w:t>view Commit History</w:t>
+              <w:t>Command to check current file path</w:t>
             </w:r>
           </w:p>
         </w:tc>
@@ -2355,20 +2303,15 @@
                 <w:color w:val="000000"/>
               </w:rPr>
             </w:pPr>
-            <w:r>
-              <w:rPr>
-                <w:rFonts w:ascii="Calibri" w:eastAsia="Times New Roman" w:hAnsi="Calibri" w:cs="Calibri"/>
-                <w:color w:val="000000"/>
-              </w:rPr>
-              <w:t> </w:t>
-            </w:r>
-            <w:r>
-              <w:rPr>
-                <w:rFonts w:ascii="Calibri" w:eastAsia="Times New Roman" w:hAnsi="Calibri" w:cs="Calibri"/>
-                <w:color w:val="000000"/>
-              </w:rPr>
-              <w:t>git log</w:t>
-            </w:r>
+            <w:proofErr w:type="spellStart"/>
+            <w:r>
+              <w:rPr>
+                <w:rFonts w:ascii="Calibri" w:eastAsia="Times New Roman" w:hAnsi="Calibri" w:cs="Calibri"/>
+                <w:color w:val="000000"/>
+              </w:rPr>
+              <w:t>pwd</w:t>
+            </w:r>
+            <w:proofErr w:type="spellEnd"/>
           </w:p>
         </w:tc>
       </w:tr>
@@ -2408,7 +2351,7 @@
                 <w:sz w:val="32"/>
                 <w:szCs w:val="32"/>
               </w:rPr>
-              <w:t>7</w:t>
+              <w:t>6</w:t>
             </w:r>
           </w:p>
         </w:tc>
@@ -2446,14 +2389,14 @@
                 <w:rFonts w:ascii="Calibri" w:eastAsia="Times New Roman" w:hAnsi="Calibri" w:cs="Calibri"/>
                 <w:color w:val="000000"/>
               </w:rPr>
-              <w:t>To view Commit history</w:t>
-            </w:r>
-            <w:r>
-              <w:rPr>
-                <w:rFonts w:ascii="Calibri" w:eastAsia="Times New Roman" w:hAnsi="Calibri" w:cs="Calibri"/>
-                <w:color w:val="000000"/>
-              </w:rPr>
-              <w:t xml:space="preserve"> and show difference (patch output)</w:t>
+              <w:t xml:space="preserve">To </w:t>
+            </w:r>
+            <w:r>
+              <w:rPr>
+                <w:rFonts w:ascii="Calibri" w:eastAsia="Times New Roman" w:hAnsi="Calibri" w:cs="Calibri"/>
+                <w:color w:val="000000"/>
+              </w:rPr>
+              <w:t>view Commit History</w:t>
             </w:r>
           </w:p>
         </w:tc>
@@ -2490,23 +2433,7 @@
                 <w:rFonts w:ascii="Calibri" w:eastAsia="Times New Roman" w:hAnsi="Calibri" w:cs="Calibri"/>
                 <w:color w:val="000000"/>
               </w:rPr>
-              <w:t>git log -p</w:t>
-            </w:r>
-          </w:p>
-          <w:p>
-            <w:pPr>
-              <w:spacing w:after="0" w:line="240" w:lineRule="auto"/>
-              <w:rPr>
-                <w:rFonts w:ascii="Calibri" w:eastAsia="Times New Roman" w:hAnsi="Calibri" w:cs="Calibri"/>
-                <w:color w:val="000000"/>
-              </w:rPr>
-            </w:pPr>
-            <w:r>
-              <w:rPr>
-                <w:rFonts w:ascii="Calibri" w:eastAsia="Times New Roman" w:hAnsi="Calibri" w:cs="Calibri"/>
-                <w:color w:val="000000"/>
-              </w:rPr>
-              <w:t>git log --patch</w:t>
+              <w:t>git log</w:t>
             </w:r>
           </w:p>
         </w:tc>
@@ -2547,7 +2474,7 @@
                 <w:sz w:val="32"/>
                 <w:szCs w:val="32"/>
               </w:rPr>
-              <w:t>8</w:t>
+              <w:t>7</w:t>
             </w:r>
           </w:p>
         </w:tc>
@@ -2585,21 +2512,14 @@
                 <w:rFonts w:ascii="Calibri" w:eastAsia="Times New Roman" w:hAnsi="Calibri" w:cs="Calibri"/>
                 <w:color w:val="000000"/>
               </w:rPr>
-              <w:t>To view Commit history and show difference (patch output)</w:t>
-            </w:r>
-            <w:r>
-              <w:rPr>
-                <w:rFonts w:ascii="Calibri" w:eastAsia="Times New Roman" w:hAnsi="Calibri" w:cs="Calibri"/>
-                <w:color w:val="000000"/>
-              </w:rPr>
-              <w:t xml:space="preserve"> and show </w:t>
-            </w:r>
-            <w:r>
-              <w:rPr>
-                <w:rFonts w:ascii="Calibri" w:eastAsia="Times New Roman" w:hAnsi="Calibri" w:cs="Calibri"/>
-                <w:color w:val="000000"/>
-              </w:rPr>
-              <w:t>only last 2 entries</w:t>
+              <w:t>To view Commit history</w:t>
+            </w:r>
+            <w:r>
+              <w:rPr>
+                <w:rFonts w:ascii="Calibri" w:eastAsia="Times New Roman" w:hAnsi="Calibri" w:cs="Calibri"/>
+                <w:color w:val="000000"/>
+              </w:rPr>
+              <w:t xml:space="preserve"> and show difference (patch output)</w:t>
             </w:r>
           </w:p>
         </w:tc>
@@ -2636,7 +2556,23 @@
                 <w:rFonts w:ascii="Calibri" w:eastAsia="Times New Roman" w:hAnsi="Calibri" w:cs="Calibri"/>
                 <w:color w:val="000000"/>
               </w:rPr>
-              <w:t>git log –patch -2</w:t>
+              <w:t>git log -p</w:t>
+            </w:r>
+          </w:p>
+          <w:p>
+            <w:pPr>
+              <w:spacing w:after="0" w:line="240" w:lineRule="auto"/>
+              <w:rPr>
+                <w:rFonts w:ascii="Calibri" w:eastAsia="Times New Roman" w:hAnsi="Calibri" w:cs="Calibri"/>
+                <w:color w:val="000000"/>
+              </w:rPr>
+            </w:pPr>
+            <w:r>
+              <w:rPr>
+                <w:rFonts w:ascii="Calibri" w:eastAsia="Times New Roman" w:hAnsi="Calibri" w:cs="Calibri"/>
+                <w:color w:val="000000"/>
+              </w:rPr>
+              <w:t>git log --patch</w:t>
             </w:r>
           </w:p>
         </w:tc>
@@ -2677,7 +2613,7 @@
                 <w:sz w:val="32"/>
                 <w:szCs w:val="32"/>
               </w:rPr>
-              <w:t>9</w:t>
+              <w:t>8</w:t>
             </w:r>
           </w:p>
         </w:tc>
@@ -2710,6 +2646,20 @@
               </w:rPr>
               <w:t> </w:t>
             </w:r>
+            <w:r>
+              <w:rPr>
+                <w:rFonts w:ascii="Calibri" w:eastAsia="Times New Roman" w:hAnsi="Calibri" w:cs="Calibri"/>
+                <w:color w:val="000000"/>
+              </w:rPr>
+              <w:t xml:space="preserve">To view Commit history and show difference (patch output) and show </w:t>
+            </w:r>
+            <w:r>
+              <w:rPr>
+                <w:rFonts w:ascii="Calibri" w:eastAsia="Times New Roman" w:hAnsi="Calibri" w:cs="Calibri"/>
+                <w:color w:val="000000"/>
+              </w:rPr>
+              <w:t>only last 2 entries</w:t>
+            </w:r>
           </w:p>
         </w:tc>
         <w:tc>
@@ -2739,6 +2689,13 @@
                 <w:color w:val="000000"/>
               </w:rPr>
               <w:t> </w:t>
+            </w:r>
+            <w:r>
+              <w:rPr>
+                <w:rFonts w:ascii="Calibri" w:eastAsia="Times New Roman" w:hAnsi="Calibri" w:cs="Calibri"/>
+                <w:color w:val="000000"/>
+              </w:rPr>
+              <w:t>git log –patch -2</w:t>
             </w:r>
           </w:p>
         </w:tc>
@@ -2779,7 +2736,7 @@
                 <w:sz w:val="32"/>
                 <w:szCs w:val="32"/>
               </w:rPr>
-              <w:t>10</w:t>
+              <w:t>9</w:t>
             </w:r>
           </w:p>
         </w:tc>
@@ -2794,23 +2751,22 @@
             </w:tcBorders>
             <w:shd w:val="clear" w:color="auto" w:fill="auto"/>
             <w:noWrap/>
-            <w:vAlign w:val="center"/>
-            <w:hideMark/>
-          </w:tcPr>
-          <w:p>
-            <w:pPr>
-              <w:spacing w:after="0" w:line="240" w:lineRule="auto"/>
-              <w:rPr>
-                <w:rFonts w:ascii="Calibri" w:eastAsia="Times New Roman" w:hAnsi="Calibri" w:cs="Calibri"/>
-                <w:color w:val="000000"/>
-              </w:rPr>
-            </w:pPr>
-            <w:r>
-              <w:rPr>
-                <w:rFonts w:ascii="Calibri" w:eastAsia="Times New Roman" w:hAnsi="Calibri" w:cs="Calibri"/>
-                <w:color w:val="000000"/>
-              </w:rPr>
-              <w:t> </w:t>
+            <w:vAlign w:val="bottom"/>
+          </w:tcPr>
+          <w:p>
+            <w:pPr>
+              <w:spacing w:after="0" w:line="240" w:lineRule="auto"/>
+              <w:rPr>
+                <w:rFonts w:ascii="Calibri" w:eastAsia="Times New Roman" w:hAnsi="Calibri" w:cs="Calibri"/>
+                <w:color w:val="000000"/>
+              </w:rPr>
+            </w:pPr>
+            <w:r>
+              <w:rPr>
+                <w:rFonts w:ascii="Calibri" w:eastAsia="Times New Roman" w:hAnsi="Calibri" w:cs="Calibri"/>
+                <w:color w:val="000000"/>
+              </w:rPr>
+              <w:t>To view commit history in one line</w:t>
             </w:r>
           </w:p>
         </w:tc>
@@ -2825,23 +2781,31 @@
             </w:tcBorders>
             <w:shd w:val="clear" w:color="auto" w:fill="auto"/>
             <w:vAlign w:val="bottom"/>
-            <w:hideMark/>
-          </w:tcPr>
-          <w:p>
-            <w:pPr>
-              <w:spacing w:after="0" w:line="240" w:lineRule="auto"/>
-              <w:rPr>
-                <w:rFonts w:ascii="Calibri" w:eastAsia="Times New Roman" w:hAnsi="Calibri" w:cs="Calibri"/>
-                <w:color w:val="000000"/>
-              </w:rPr>
-            </w:pPr>
-            <w:r>
-              <w:rPr>
-                <w:rFonts w:ascii="Calibri" w:eastAsia="Times New Roman" w:hAnsi="Calibri" w:cs="Calibri"/>
-                <w:color w:val="000000"/>
-              </w:rPr>
-              <w:t> </w:t>
-            </w:r>
+          </w:tcPr>
+          <w:p>
+            <w:pPr>
+              <w:spacing w:after="0" w:line="240" w:lineRule="auto"/>
+              <w:rPr>
+                <w:rFonts w:ascii="Calibri" w:eastAsia="Times New Roman" w:hAnsi="Calibri" w:cs="Calibri"/>
+                <w:color w:val="000000"/>
+              </w:rPr>
+            </w:pPr>
+            <w:r>
+              <w:rPr>
+                <w:rFonts w:ascii="Calibri" w:eastAsia="Times New Roman" w:hAnsi="Calibri" w:cs="Calibri"/>
+                <w:color w:val="000000"/>
+              </w:rPr>
+              <w:t>git log --</w:t>
+            </w:r>
+            <w:proofErr w:type="spellStart"/>
+            <w:r>
+              <w:rPr>
+                <w:rFonts w:ascii="Calibri" w:eastAsia="Times New Roman" w:hAnsi="Calibri" w:cs="Calibri"/>
+                <w:color w:val="000000"/>
+              </w:rPr>
+              <w:t>oneline</w:t>
+            </w:r>
+            <w:proofErr w:type="spellEnd"/>
           </w:p>
         </w:tc>
       </w:tr>
@@ -2851,15 +2815,14 @@
         </w:trPr>
         <w:tc>
           <w:tcPr>
-            <w:tcW w:w="5000" w:type="pct"/>
-            <w:gridSpan w:val="3"/>
-            <w:tcBorders>
-              <w:top w:val="single" w:sz="4" w:space="0" w:color="auto"/>
+            <w:tcW w:w="290" w:type="pct"/>
+            <w:tcBorders>
+              <w:top w:val="nil"/>
               <w:left w:val="single" w:sz="4" w:space="0" w:color="auto"/>
               <w:bottom w:val="single" w:sz="4" w:space="0" w:color="auto"/>
               <w:right w:val="single" w:sz="4" w:space="0" w:color="auto"/>
             </w:tcBorders>
-            <w:shd w:val="clear" w:color="000000" w:fill="D9D9D9"/>
+            <w:shd w:val="clear" w:color="auto" w:fill="auto"/>
             <w:noWrap/>
             <w:vAlign w:val="center"/>
             <w:hideMark/>
@@ -2867,25 +2830,97 @@
           <w:p>
             <w:pPr>
               <w:spacing w:after="0" w:line="240" w:lineRule="auto"/>
-              <w:rPr>
-                <w:rFonts w:ascii="Calibri" w:eastAsia="Times New Roman" w:hAnsi="Calibri" w:cs="Calibri"/>
-                <w:b/>
-                <w:bCs/>
-                <w:color w:val="000000"/>
-                <w:sz w:val="36"/>
-                <w:szCs w:val="36"/>
-              </w:rPr>
-            </w:pPr>
-            <w:r>
-              <w:rPr>
-                <w:rFonts w:ascii="Calibri" w:eastAsia="Times New Roman" w:hAnsi="Calibri" w:cs="Calibri"/>
-                <w:b/>
-                <w:bCs/>
-                <w:color w:val="000000"/>
-                <w:sz w:val="36"/>
-                <w:szCs w:val="36"/>
-              </w:rPr>
-              <w:t>add new and changed items to staging area for tracking</w:t>
+              <w:jc w:val="center"/>
+              <w:rPr>
+                <w:rFonts w:ascii="Calibri" w:eastAsia="Times New Roman" w:hAnsi="Calibri" w:cs="Calibri"/>
+                <w:color w:val="000000"/>
+                <w:sz w:val="32"/>
+                <w:szCs w:val="32"/>
+              </w:rPr>
+            </w:pPr>
+            <w:r>
+              <w:rPr>
+                <w:rFonts w:ascii="Calibri" w:eastAsia="Times New Roman" w:hAnsi="Calibri" w:cs="Calibri"/>
+                <w:color w:val="000000"/>
+                <w:sz w:val="32"/>
+                <w:szCs w:val="32"/>
+              </w:rPr>
+              <w:t>10</w:t>
+            </w:r>
+          </w:p>
+        </w:tc>
+        <w:tc>
+          <w:tcPr>
+            <w:tcW w:w="3624" w:type="pct"/>
+            <w:tcBorders>
+              <w:top w:val="nil"/>
+              <w:left w:val="nil"/>
+              <w:bottom w:val="single" w:sz="4" w:space="0" w:color="auto"/>
+              <w:right w:val="single" w:sz="4" w:space="0" w:color="auto"/>
+            </w:tcBorders>
+            <w:shd w:val="clear" w:color="auto" w:fill="auto"/>
+            <w:noWrap/>
+            <w:vAlign w:val="bottom"/>
+            <w:hideMark/>
+          </w:tcPr>
+          <w:p>
+            <w:pPr>
+              <w:spacing w:after="0" w:line="240" w:lineRule="auto"/>
+              <w:rPr>
+                <w:rFonts w:ascii="Calibri" w:eastAsia="Times New Roman" w:hAnsi="Calibri" w:cs="Calibri"/>
+                <w:color w:val="000000"/>
+              </w:rPr>
+            </w:pPr>
+            <w:r>
+              <w:rPr>
+                <w:rFonts w:ascii="Calibri" w:eastAsia="Times New Roman" w:hAnsi="Calibri" w:cs="Calibri"/>
+                <w:color w:val="000000"/>
+              </w:rPr>
+              <w:t> </w:t>
+            </w:r>
+            <w:r>
+              <w:rPr>
+                <w:rFonts w:ascii="Calibri" w:eastAsia="Times New Roman" w:hAnsi="Calibri" w:cs="Calibri"/>
+                <w:color w:val="000000"/>
+              </w:rPr>
+              <w:t>create a new file in working directory not yet tracked</w:t>
+            </w:r>
+          </w:p>
+        </w:tc>
+        <w:tc>
+          <w:tcPr>
+            <w:tcW w:w="1086" w:type="pct"/>
+            <w:tcBorders>
+              <w:top w:val="nil"/>
+              <w:left w:val="nil"/>
+              <w:bottom w:val="single" w:sz="4" w:space="0" w:color="auto"/>
+              <w:right w:val="single" w:sz="4" w:space="0" w:color="auto"/>
+            </w:tcBorders>
+            <w:shd w:val="clear" w:color="auto" w:fill="auto"/>
+            <w:vAlign w:val="bottom"/>
+            <w:hideMark/>
+          </w:tcPr>
+          <w:p>
+            <w:pPr>
+              <w:spacing w:after="0" w:line="240" w:lineRule="auto"/>
+              <w:rPr>
+                <w:rFonts w:ascii="Calibri" w:eastAsia="Times New Roman" w:hAnsi="Calibri" w:cs="Calibri"/>
+                <w:color w:val="000000"/>
+              </w:rPr>
+            </w:pPr>
+            <w:r>
+              <w:rPr>
+                <w:rFonts w:ascii="Calibri" w:eastAsia="Times New Roman" w:hAnsi="Calibri" w:cs="Calibri"/>
+                <w:color w:val="000000"/>
+              </w:rPr>
+              <w:t> </w:t>
+            </w:r>
+            <w:r>
+              <w:rPr>
+                <w:rFonts w:ascii="Calibri" w:eastAsia="Times New Roman" w:hAnsi="Calibri" w:cs="Calibri"/>
+                <w:color w:val="000000"/>
+              </w:rPr>
+              <w:t>touch file.txt</w:t>
             </w:r>
           </w:p>
         </w:tc>
@@ -2896,14 +2931,15 @@
         </w:trPr>
         <w:tc>
           <w:tcPr>
-            <w:tcW w:w="290" w:type="pct"/>
-            <w:tcBorders>
-              <w:top w:val="nil"/>
+            <w:tcW w:w="5000" w:type="pct"/>
+            <w:gridSpan w:val="3"/>
+            <w:tcBorders>
+              <w:top w:val="single" w:sz="4" w:space="0" w:color="auto"/>
               <w:left w:val="single" w:sz="4" w:space="0" w:color="auto"/>
               <w:bottom w:val="single" w:sz="4" w:space="0" w:color="auto"/>
               <w:right w:val="single" w:sz="4" w:space="0" w:color="auto"/>
             </w:tcBorders>
-            <w:shd w:val="clear" w:color="auto" w:fill="auto"/>
+            <w:shd w:val="clear" w:color="000000" w:fill="D9D9D9"/>
             <w:noWrap/>
             <w:vAlign w:val="center"/>
             <w:hideMark/>
@@ -2911,109 +2947,25 @@
           <w:p>
             <w:pPr>
               <w:spacing w:after="0" w:line="240" w:lineRule="auto"/>
-              <w:jc w:val="center"/>
-              <w:rPr>
-                <w:rFonts w:ascii="Calibri" w:eastAsia="Times New Roman" w:hAnsi="Calibri" w:cs="Calibri"/>
-                <w:color w:val="000000"/>
-                <w:sz w:val="32"/>
-                <w:szCs w:val="32"/>
-              </w:rPr>
-            </w:pPr>
-            <w:r>
-              <w:rPr>
-                <w:rFonts w:ascii="Calibri" w:eastAsia="Times New Roman" w:hAnsi="Calibri" w:cs="Calibri"/>
-                <w:color w:val="000000"/>
-                <w:sz w:val="32"/>
-                <w:szCs w:val="32"/>
-              </w:rPr>
-              <w:t>1</w:t>
-            </w:r>
-          </w:p>
-        </w:tc>
-        <w:tc>
-          <w:tcPr>
-            <w:tcW w:w="3624" w:type="pct"/>
-            <w:tcBorders>
-              <w:top w:val="nil"/>
-              <w:left w:val="nil"/>
-              <w:bottom w:val="single" w:sz="4" w:space="0" w:color="auto"/>
-              <w:right w:val="single" w:sz="4" w:space="0" w:color="auto"/>
-            </w:tcBorders>
-            <w:shd w:val="clear" w:color="auto" w:fill="auto"/>
-            <w:noWrap/>
-            <w:vAlign w:val="bottom"/>
-            <w:hideMark/>
-          </w:tcPr>
-          <w:p>
-            <w:pPr>
-              <w:spacing w:after="0" w:line="240" w:lineRule="auto"/>
-              <w:rPr>
-                <w:rFonts w:ascii="Calibri" w:eastAsia="Times New Roman" w:hAnsi="Calibri" w:cs="Calibri"/>
-                <w:color w:val="000000"/>
-              </w:rPr>
-            </w:pPr>
-            <w:r>
-              <w:rPr>
-                <w:rFonts w:ascii="Calibri" w:eastAsia="Times New Roman" w:hAnsi="Calibri" w:cs="Calibri"/>
-                <w:color w:val="000000"/>
-              </w:rPr>
-              <w:t>add new and changed items to staging area</w:t>
-            </w:r>
-          </w:p>
-        </w:tc>
-        <w:tc>
-          <w:tcPr>
-            <w:tcW w:w="1086" w:type="pct"/>
-            <w:tcBorders>
-              <w:top w:val="nil"/>
-              <w:left w:val="nil"/>
-              <w:bottom w:val="single" w:sz="4" w:space="0" w:color="auto"/>
-              <w:right w:val="single" w:sz="4" w:space="0" w:color="auto"/>
-            </w:tcBorders>
-            <w:shd w:val="clear" w:color="auto" w:fill="auto"/>
-            <w:noWrap/>
-            <w:vAlign w:val="bottom"/>
-            <w:hideMark/>
-          </w:tcPr>
-          <w:p>
-            <w:pPr>
-              <w:spacing w:after="0" w:line="240" w:lineRule="auto"/>
-              <w:rPr>
-                <w:rFonts w:ascii="Calibri" w:eastAsia="Times New Roman" w:hAnsi="Calibri" w:cs="Calibri"/>
-                <w:color w:val="000000"/>
-              </w:rPr>
-            </w:pPr>
-            <w:proofErr w:type="gramStart"/>
-            <w:r>
-              <w:rPr>
-                <w:rFonts w:ascii="Calibri" w:eastAsia="Times New Roman" w:hAnsi="Calibri" w:cs="Calibri"/>
-                <w:color w:val="000000"/>
-              </w:rPr>
-              <w:t>git</w:t>
-            </w:r>
-            <w:proofErr w:type="gramEnd"/>
-            <w:r>
-              <w:rPr>
-                <w:rFonts w:ascii="Calibri" w:eastAsia="Times New Roman" w:hAnsi="Calibri" w:cs="Calibri"/>
-                <w:color w:val="000000"/>
-              </w:rPr>
-              <w:t xml:space="preserve"> add &lt;</w:t>
-            </w:r>
-            <w:proofErr w:type="spellStart"/>
-            <w:r>
-              <w:rPr>
-                <w:rFonts w:ascii="Calibri" w:eastAsia="Times New Roman" w:hAnsi="Calibri" w:cs="Calibri"/>
-                <w:color w:val="000000"/>
-              </w:rPr>
-              <w:t>file_name</w:t>
-            </w:r>
-            <w:proofErr w:type="spellEnd"/>
-            <w:r>
-              <w:rPr>
-                <w:rFonts w:ascii="Calibri" w:eastAsia="Times New Roman" w:hAnsi="Calibri" w:cs="Calibri"/>
-                <w:color w:val="000000"/>
-              </w:rPr>
-              <w:t>&gt;</w:t>
+              <w:rPr>
+                <w:rFonts w:ascii="Calibri" w:eastAsia="Times New Roman" w:hAnsi="Calibri" w:cs="Calibri"/>
+                <w:b/>
+                <w:bCs/>
+                <w:color w:val="000000"/>
+                <w:sz w:val="36"/>
+                <w:szCs w:val="36"/>
+              </w:rPr>
+            </w:pPr>
+            <w:r>
+              <w:rPr>
+                <w:rFonts w:ascii="Calibri" w:eastAsia="Times New Roman" w:hAnsi="Calibri" w:cs="Calibri"/>
+                <w:b/>
+                <w:bCs/>
+                <w:color w:val="000000"/>
+                <w:sz w:val="36"/>
+                <w:szCs w:val="36"/>
+              </w:rPr>
+              <w:t>add new and changed items to staging area for tracking</w:t>
             </w:r>
           </w:p>
         </w:tc>
@@ -3054,7 +3006,7 @@
                 <w:sz w:val="32"/>
                 <w:szCs w:val="32"/>
               </w:rPr>
-              <w:t>2</w:t>
+              <w:t>1</w:t>
             </w:r>
           </w:p>
         </w:tc>
@@ -3085,7 +3037,7 @@
                 <w:rFonts w:ascii="Calibri" w:eastAsia="Times New Roman" w:hAnsi="Calibri" w:cs="Calibri"/>
                 <w:color w:val="000000"/>
               </w:rPr>
-              <w:t>add all new and changed items to staging area</w:t>
+              <w:t>add new and changed items to staging area</w:t>
             </w:r>
           </w:p>
         </w:tc>
@@ -3111,21 +3063,67 @@
                 <w:color w:val="000000"/>
               </w:rPr>
             </w:pPr>
-            <w:proofErr w:type="gramStart"/>
-            <w:r>
-              <w:rPr>
-                <w:rFonts w:ascii="Calibri" w:eastAsia="Times New Roman" w:hAnsi="Calibri" w:cs="Calibri"/>
-                <w:color w:val="000000"/>
-              </w:rPr>
-              <w:t>git</w:t>
-            </w:r>
-            <w:proofErr w:type="gramEnd"/>
-            <w:r>
-              <w:rPr>
-                <w:rFonts w:ascii="Calibri" w:eastAsia="Times New Roman" w:hAnsi="Calibri" w:cs="Calibri"/>
-                <w:color w:val="000000"/>
-              </w:rPr>
-              <w:t xml:space="preserve"> add *</w:t>
+            <w:r>
+              <w:rPr>
+                <w:rFonts w:ascii="Calibri" w:eastAsia="Times New Roman" w:hAnsi="Calibri" w:cs="Calibri"/>
+                <w:color w:val="000000"/>
+              </w:rPr>
+              <w:t>git add &lt;</w:t>
+            </w:r>
+            <w:proofErr w:type="spellStart"/>
+            <w:r>
+              <w:rPr>
+                <w:rFonts w:ascii="Calibri" w:eastAsia="Times New Roman" w:hAnsi="Calibri" w:cs="Calibri"/>
+                <w:color w:val="000000"/>
+              </w:rPr>
+              <w:t>file_name</w:t>
+            </w:r>
+            <w:proofErr w:type="spellEnd"/>
+            <w:r>
+              <w:rPr>
+                <w:rFonts w:ascii="Calibri" w:eastAsia="Times New Roman" w:hAnsi="Calibri" w:cs="Calibri"/>
+                <w:color w:val="000000"/>
+              </w:rPr>
+              <w:t>&gt;</w:t>
+            </w:r>
+          </w:p>
+          <w:p>
+            <w:pPr>
+              <w:spacing w:after="0" w:line="240" w:lineRule="auto"/>
+              <w:rPr>
+                <w:rFonts w:ascii="Calibri" w:eastAsia="Times New Roman" w:hAnsi="Calibri" w:cs="Calibri"/>
+                <w:color w:val="000000"/>
+              </w:rPr>
+            </w:pPr>
+            <w:r>
+              <w:rPr>
+                <w:rFonts w:ascii="Calibri" w:eastAsia="Times New Roman" w:hAnsi="Calibri" w:cs="Calibri"/>
+                <w:color w:val="000000"/>
+              </w:rPr>
+              <w:t xml:space="preserve">git stage </w:t>
+            </w:r>
+            <w:r>
+              <w:rPr>
+                <w:rFonts w:ascii="Calibri" w:eastAsia="Times New Roman" w:hAnsi="Calibri" w:cs="Calibri"/>
+                <w:color w:val="000000"/>
+              </w:rPr>
+              <w:t>&lt;</w:t>
+            </w:r>
+            <w:proofErr w:type="spellStart"/>
+            <w:r>
+              <w:rPr>
+                <w:rFonts w:ascii="Calibri" w:eastAsia="Times New Roman" w:hAnsi="Calibri" w:cs="Calibri"/>
+                <w:color w:val="000000"/>
+              </w:rPr>
+              <w:t>file_name</w:t>
+            </w:r>
+            <w:proofErr w:type="spellEnd"/>
+            <w:r>
+              <w:rPr>
+                <w:rFonts w:ascii="Calibri" w:eastAsia="Times New Roman" w:hAnsi="Calibri" w:cs="Calibri"/>
+                <w:color w:val="000000"/>
+              </w:rPr>
+              <w:t>&gt;</w:t>
             </w:r>
           </w:p>
         </w:tc>
@@ -3166,7 +3164,7 @@
                 <w:sz w:val="32"/>
                 <w:szCs w:val="32"/>
               </w:rPr>
-              <w:t>3</w:t>
+              <w:t>2</w:t>
             </w:r>
           </w:p>
         </w:tc>
@@ -3197,41 +3195,7 @@
                 <w:rFonts w:ascii="Calibri" w:eastAsia="Times New Roman" w:hAnsi="Calibri" w:cs="Calibri"/>
                 <w:color w:val="000000"/>
               </w:rPr>
-              <w:t xml:space="preserve">undo </w:t>
-            </w:r>
-            <w:proofErr w:type="spellStart"/>
-            <w:proofErr w:type="gramStart"/>
-            <w:r>
-              <w:rPr>
-                <w:rFonts w:ascii="Calibri" w:eastAsia="Times New Roman" w:hAnsi="Calibri" w:cs="Calibri"/>
-                <w:color w:val="000000"/>
-              </w:rPr>
-              <w:t>a</w:t>
-            </w:r>
-            <w:proofErr w:type="spellEnd"/>
-            <w:proofErr w:type="gramEnd"/>
-            <w:r>
-              <w:rPr>
-                <w:rFonts w:ascii="Calibri" w:eastAsia="Times New Roman" w:hAnsi="Calibri" w:cs="Calibri"/>
-                <w:color w:val="000000"/>
-              </w:rPr>
-              <w:t xml:space="preserve"> addition of new and changed items to </w:t>
-            </w:r>
-          </w:p>
-          <w:p>
-            <w:pPr>
-              <w:spacing w:after="0" w:line="240" w:lineRule="auto"/>
-              <w:rPr>
-                <w:rFonts w:ascii="Calibri" w:eastAsia="Times New Roman" w:hAnsi="Calibri" w:cs="Calibri"/>
-                <w:color w:val="000000"/>
-              </w:rPr>
-            </w:pPr>
-            <w:r>
-              <w:rPr>
-                <w:rFonts w:ascii="Calibri" w:eastAsia="Times New Roman" w:hAnsi="Calibri" w:cs="Calibri"/>
-                <w:color w:val="000000"/>
-              </w:rPr>
-              <w:t>staging area</w:t>
+              <w:t>add all new and changed items to staging area</w:t>
             </w:r>
           </w:p>
         </w:tc>
@@ -3262,23 +3226,23 @@
                 <w:rFonts w:ascii="Calibri" w:eastAsia="Times New Roman" w:hAnsi="Calibri" w:cs="Calibri"/>
                 <w:color w:val="000000"/>
               </w:rPr>
-              <w:t>git reset HEAD &lt;</w:t>
-            </w:r>
-            <w:proofErr w:type="spellStart"/>
-            <w:r>
-              <w:rPr>
-                <w:rFonts w:ascii="Calibri" w:eastAsia="Times New Roman" w:hAnsi="Calibri" w:cs="Calibri"/>
-                <w:color w:val="000000"/>
-              </w:rPr>
-              <w:t>file_name</w:t>
-            </w:r>
-            <w:proofErr w:type="spellEnd"/>
-            <w:r>
-              <w:rPr>
-                <w:rFonts w:ascii="Calibri" w:eastAsia="Times New Roman" w:hAnsi="Calibri" w:cs="Calibri"/>
-                <w:color w:val="000000"/>
-              </w:rPr>
-              <w:t>&gt;</w:t>
+              <w:t>git add *</w:t>
+            </w:r>
+          </w:p>
+          <w:p>
+            <w:pPr>
+              <w:spacing w:after="0" w:line="240" w:lineRule="auto"/>
+              <w:rPr>
+                <w:rFonts w:ascii="Calibri" w:eastAsia="Times New Roman" w:hAnsi="Calibri" w:cs="Calibri"/>
+                <w:color w:val="000000"/>
+              </w:rPr>
+            </w:pPr>
+            <w:r>
+              <w:rPr>
+                <w:rFonts w:ascii="Calibri" w:eastAsia="Times New Roman" w:hAnsi="Calibri" w:cs="Calibri"/>
+                <w:color w:val="000000"/>
+              </w:rPr>
+              <w:t>git stage *</w:t>
             </w:r>
           </w:p>
         </w:tc>
@@ -3319,7 +3283,7 @@
                 <w:sz w:val="32"/>
                 <w:szCs w:val="32"/>
               </w:rPr>
-              <w:t>4</w:t>
+              <w:t>3</w:t>
             </w:r>
           </w:p>
         </w:tc>
@@ -3350,7 +3314,39 @@
                 <w:rFonts w:ascii="Calibri" w:eastAsia="Times New Roman" w:hAnsi="Calibri" w:cs="Calibri"/>
                 <w:color w:val="000000"/>
               </w:rPr>
-              <w:t> </w:t>
+              <w:t xml:space="preserve">undo </w:t>
+            </w:r>
+            <w:proofErr w:type="spellStart"/>
+            <w:r>
+              <w:rPr>
+                <w:rFonts w:ascii="Calibri" w:eastAsia="Times New Roman" w:hAnsi="Calibri" w:cs="Calibri"/>
+                <w:color w:val="000000"/>
+              </w:rPr>
+              <w:t>a</w:t>
+            </w:r>
+            <w:proofErr w:type="spellEnd"/>
+            <w:r>
+              <w:rPr>
+                <w:rFonts w:ascii="Calibri" w:eastAsia="Times New Roman" w:hAnsi="Calibri" w:cs="Calibri"/>
+                <w:color w:val="000000"/>
+              </w:rPr>
+              <w:t xml:space="preserve"> addition of new and changed items to </w:t>
+            </w:r>
+          </w:p>
+          <w:p>
+            <w:pPr>
+              <w:spacing w:after="0" w:line="240" w:lineRule="auto"/>
+              <w:rPr>
+                <w:rFonts w:ascii="Calibri" w:eastAsia="Times New Roman" w:hAnsi="Calibri" w:cs="Calibri"/>
+                <w:color w:val="000000"/>
+              </w:rPr>
+            </w:pPr>
+            <w:r>
+              <w:rPr>
+                <w:rFonts w:ascii="Calibri" w:eastAsia="Times New Roman" w:hAnsi="Calibri" w:cs="Calibri"/>
+                <w:color w:val="000000"/>
+              </w:rPr>
+              <w:t>staging area</w:t>
             </w:r>
           </w:p>
         </w:tc>
@@ -3381,7 +3377,23 @@
                 <w:rFonts w:ascii="Calibri" w:eastAsia="Times New Roman" w:hAnsi="Calibri" w:cs="Calibri"/>
                 <w:color w:val="000000"/>
               </w:rPr>
-              <w:t> </w:t>
+              <w:t>git reset HEAD &lt;</w:t>
+            </w:r>
+            <w:proofErr w:type="spellStart"/>
+            <w:r>
+              <w:rPr>
+                <w:rFonts w:ascii="Calibri" w:eastAsia="Times New Roman" w:hAnsi="Calibri" w:cs="Calibri"/>
+                <w:color w:val="000000"/>
+              </w:rPr>
+              <w:t>file_name</w:t>
+            </w:r>
+            <w:proofErr w:type="spellEnd"/>
+            <w:r>
+              <w:rPr>
+                <w:rFonts w:ascii="Calibri" w:eastAsia="Times New Roman" w:hAnsi="Calibri" w:cs="Calibri"/>
+                <w:color w:val="000000"/>
+              </w:rPr>
+              <w:t>&gt;</w:t>
             </w:r>
           </w:p>
         </w:tc>
@@ -3422,7 +3434,7 @@
                 <w:sz w:val="32"/>
                 <w:szCs w:val="32"/>
               </w:rPr>
-              <w:t>5</w:t>
+              <w:t>4</w:t>
             </w:r>
           </w:p>
         </w:tc>
@@ -3525,7 +3537,7 @@
                 <w:sz w:val="32"/>
                 <w:szCs w:val="32"/>
               </w:rPr>
-              <w:t>6</w:t>
+              <w:t>5</w:t>
             </w:r>
           </w:p>
         </w:tc>
@@ -3628,7 +3640,7 @@
                 <w:sz w:val="32"/>
                 <w:szCs w:val="32"/>
               </w:rPr>
-              <w:t>7</w:t>
+              <w:t>6</w:t>
             </w:r>
           </w:p>
         </w:tc>
@@ -3660,6 +3672,13 @@
                 <w:color w:val="000000"/>
               </w:rPr>
               <w:t> </w:t>
+            </w:r>
+            <w:r>
+              <w:rPr>
+                <w:rFonts w:ascii="Calibri" w:eastAsia="Times New Roman" w:hAnsi="Calibri" w:cs="Calibri"/>
+                <w:color w:val="000000"/>
+              </w:rPr>
+              <w:t>create a new file in working directory not yet tracked</w:t>
             </w:r>
           </w:p>
         </w:tc>
@@ -3731,7 +3750,7 @@
                 <w:sz w:val="32"/>
                 <w:szCs w:val="32"/>
               </w:rPr>
-              <w:t>8</w:t>
+              <w:t>7</w:t>
             </w:r>
           </w:p>
         </w:tc>
@@ -3834,7 +3853,7 @@
                 <w:sz w:val="32"/>
                 <w:szCs w:val="32"/>
               </w:rPr>
-              <w:t>9</w:t>
+              <w:t>8</w:t>
             </w:r>
           </w:p>
         </w:tc>
@@ -3937,7 +3956,7 @@
                 <w:sz w:val="32"/>
                 <w:szCs w:val="32"/>
               </w:rPr>
-              <w:t>10</w:t>
+              <w:t>9</w:t>
             </w:r>
           </w:p>
         </w:tc>
@@ -4010,15 +4029,14 @@
         </w:trPr>
         <w:tc>
           <w:tcPr>
-            <w:tcW w:w="5000" w:type="pct"/>
-            <w:gridSpan w:val="3"/>
-            <w:tcBorders>
-              <w:top w:val="single" w:sz="4" w:space="0" w:color="auto"/>
+            <w:tcW w:w="290" w:type="pct"/>
+            <w:tcBorders>
+              <w:top w:val="nil"/>
               <w:left w:val="single" w:sz="4" w:space="0" w:color="auto"/>
               <w:bottom w:val="single" w:sz="4" w:space="0" w:color="auto"/>
               <w:right w:val="single" w:sz="4" w:space="0" w:color="auto"/>
             </w:tcBorders>
-            <w:shd w:val="clear" w:color="000000" w:fill="D9D9D9"/>
+            <w:shd w:val="clear" w:color="auto" w:fill="auto"/>
             <w:noWrap/>
             <w:vAlign w:val="center"/>
             <w:hideMark/>
@@ -4026,25 +4044,84 @@
           <w:p>
             <w:pPr>
               <w:spacing w:after="0" w:line="240" w:lineRule="auto"/>
-              <w:rPr>
-                <w:rFonts w:ascii="Calibri" w:eastAsia="Times New Roman" w:hAnsi="Calibri" w:cs="Calibri"/>
-                <w:b/>
-                <w:bCs/>
-                <w:color w:val="000000"/>
-                <w:sz w:val="36"/>
-                <w:szCs w:val="36"/>
-              </w:rPr>
-            </w:pPr>
-            <w:r>
-              <w:rPr>
-                <w:rFonts w:ascii="Calibri" w:eastAsia="Times New Roman" w:hAnsi="Calibri" w:cs="Calibri"/>
-                <w:b/>
-                <w:bCs/>
-                <w:color w:val="000000"/>
-                <w:sz w:val="36"/>
-                <w:szCs w:val="36"/>
-              </w:rPr>
-              <w:t>commit item</w:t>
+              <w:jc w:val="center"/>
+              <w:rPr>
+                <w:rFonts w:ascii="Calibri" w:eastAsia="Times New Roman" w:hAnsi="Calibri" w:cs="Calibri"/>
+                <w:color w:val="000000"/>
+                <w:sz w:val="32"/>
+                <w:szCs w:val="32"/>
+              </w:rPr>
+            </w:pPr>
+            <w:r>
+              <w:rPr>
+                <w:rFonts w:ascii="Calibri" w:eastAsia="Times New Roman" w:hAnsi="Calibri" w:cs="Calibri"/>
+                <w:color w:val="000000"/>
+                <w:sz w:val="32"/>
+                <w:szCs w:val="32"/>
+              </w:rPr>
+              <w:t>10</w:t>
+            </w:r>
+          </w:p>
+        </w:tc>
+        <w:tc>
+          <w:tcPr>
+            <w:tcW w:w="3624" w:type="pct"/>
+            <w:tcBorders>
+              <w:top w:val="nil"/>
+              <w:left w:val="nil"/>
+              <w:bottom w:val="single" w:sz="4" w:space="0" w:color="auto"/>
+              <w:right w:val="single" w:sz="4" w:space="0" w:color="auto"/>
+            </w:tcBorders>
+            <w:shd w:val="clear" w:color="auto" w:fill="auto"/>
+            <w:noWrap/>
+            <w:vAlign w:val="bottom"/>
+            <w:hideMark/>
+          </w:tcPr>
+          <w:p>
+            <w:pPr>
+              <w:spacing w:after="0" w:line="240" w:lineRule="auto"/>
+              <w:rPr>
+                <w:rFonts w:ascii="Calibri" w:eastAsia="Times New Roman" w:hAnsi="Calibri" w:cs="Calibri"/>
+                <w:color w:val="000000"/>
+              </w:rPr>
+            </w:pPr>
+            <w:r>
+              <w:rPr>
+                <w:rFonts w:ascii="Calibri" w:eastAsia="Times New Roman" w:hAnsi="Calibri" w:cs="Calibri"/>
+                <w:color w:val="000000"/>
+              </w:rPr>
+              <w:t> </w:t>
+            </w:r>
+          </w:p>
+        </w:tc>
+        <w:tc>
+          <w:tcPr>
+            <w:tcW w:w="1086" w:type="pct"/>
+            <w:tcBorders>
+              <w:top w:val="nil"/>
+              <w:left w:val="nil"/>
+              <w:bottom w:val="single" w:sz="4" w:space="0" w:color="auto"/>
+              <w:right w:val="single" w:sz="4" w:space="0" w:color="auto"/>
+            </w:tcBorders>
+            <w:shd w:val="clear" w:color="auto" w:fill="auto"/>
+            <w:noWrap/>
+            <w:vAlign w:val="bottom"/>
+            <w:hideMark/>
+          </w:tcPr>
+          <w:p>
+            <w:pPr>
+              <w:spacing w:after="0" w:line="240" w:lineRule="auto"/>
+              <w:rPr>
+                <w:rFonts w:ascii="Calibri" w:eastAsia="Times New Roman" w:hAnsi="Calibri" w:cs="Calibri"/>
+                <w:color w:val="000000"/>
+              </w:rPr>
+            </w:pPr>
+            <w:r>
+              <w:rPr>
+                <w:rFonts w:ascii="Calibri" w:eastAsia="Times New Roman" w:hAnsi="Calibri" w:cs="Calibri"/>
+                <w:color w:val="000000"/>
+              </w:rPr>
+              <w:t> </w:t>
             </w:r>
           </w:p>
         </w:tc>
@@ -4055,14 +4132,15 @@
         </w:trPr>
         <w:tc>
           <w:tcPr>
-            <w:tcW w:w="290" w:type="pct"/>
-            <w:tcBorders>
-              <w:top w:val="nil"/>
+            <w:tcW w:w="5000" w:type="pct"/>
+            <w:gridSpan w:val="3"/>
+            <w:tcBorders>
+              <w:top w:val="single" w:sz="4" w:space="0" w:color="auto"/>
               <w:left w:val="single" w:sz="4" w:space="0" w:color="auto"/>
               <w:bottom w:val="single" w:sz="4" w:space="0" w:color="auto"/>
               <w:right w:val="single" w:sz="4" w:space="0" w:color="auto"/>
             </w:tcBorders>
-            <w:shd w:val="clear" w:color="auto" w:fill="auto"/>
+            <w:shd w:val="clear" w:color="000000" w:fill="D9D9D9"/>
             <w:noWrap/>
             <w:vAlign w:val="center"/>
             <w:hideMark/>
@@ -4070,101 +4148,26 @@
           <w:p>
             <w:pPr>
               <w:spacing w:after="0" w:line="240" w:lineRule="auto"/>
-              <w:jc w:val="center"/>
-              <w:rPr>
-                <w:rFonts w:ascii="Calibri" w:eastAsia="Times New Roman" w:hAnsi="Calibri" w:cs="Calibri"/>
-                <w:color w:val="000000"/>
-                <w:sz w:val="32"/>
-                <w:szCs w:val="32"/>
-              </w:rPr>
-            </w:pPr>
-            <w:r>
-              <w:rPr>
-                <w:rFonts w:ascii="Calibri" w:eastAsia="Times New Roman" w:hAnsi="Calibri" w:cs="Calibri"/>
-                <w:color w:val="000000"/>
-                <w:sz w:val="32"/>
-                <w:szCs w:val="32"/>
+              <w:rPr>
+                <w:rFonts w:ascii="Calibri" w:eastAsia="Times New Roman" w:hAnsi="Calibri" w:cs="Calibri"/>
+                <w:b/>
+                <w:bCs/>
+                <w:color w:val="000000"/>
+                <w:sz w:val="36"/>
+                <w:szCs w:val="36"/>
+              </w:rPr>
+            </w:pPr>
+            <w:r>
+              <w:rPr>
+                <w:rFonts w:ascii="Calibri" w:eastAsia="Times New Roman" w:hAnsi="Calibri" w:cs="Calibri"/>
+                <w:b/>
+                <w:bCs/>
+                <w:color w:val="000000"/>
+                <w:sz w:val="36"/>
+                <w:szCs w:val="36"/>
               </w:rPr>
               <w:lastRenderedPageBreak/>
-              <w:t>1</w:t>
-            </w:r>
-          </w:p>
-        </w:tc>
-        <w:tc>
-          <w:tcPr>
-            <w:tcW w:w="3624" w:type="pct"/>
-            <w:tcBorders>
-              <w:top w:val="nil"/>
-              <w:left w:val="nil"/>
-              <w:bottom w:val="single" w:sz="4" w:space="0" w:color="auto"/>
-              <w:right w:val="single" w:sz="4" w:space="0" w:color="auto"/>
-            </w:tcBorders>
-            <w:shd w:val="clear" w:color="auto" w:fill="auto"/>
-            <w:noWrap/>
-            <w:vAlign w:val="bottom"/>
-            <w:hideMark/>
-          </w:tcPr>
-          <w:p>
-            <w:pPr>
-              <w:spacing w:after="0" w:line="240" w:lineRule="auto"/>
-              <w:rPr>
-                <w:rFonts w:ascii="Calibri" w:eastAsia="Times New Roman" w:hAnsi="Calibri" w:cs="Calibri"/>
-                <w:color w:val="000000"/>
-              </w:rPr>
-            </w:pPr>
-            <w:r>
-              <w:rPr>
-                <w:rFonts w:ascii="Calibri" w:eastAsia="Times New Roman" w:hAnsi="Calibri" w:cs="Calibri"/>
-                <w:color w:val="000000"/>
-              </w:rPr>
-              <w:t>commit changes</w:t>
-            </w:r>
-          </w:p>
-        </w:tc>
-        <w:tc>
-          <w:tcPr>
-            <w:tcW w:w="1086" w:type="pct"/>
-            <w:tcBorders>
-              <w:top w:val="nil"/>
-              <w:left w:val="nil"/>
-              <w:bottom w:val="single" w:sz="4" w:space="0" w:color="auto"/>
-              <w:right w:val="single" w:sz="4" w:space="0" w:color="auto"/>
-            </w:tcBorders>
-            <w:shd w:val="clear" w:color="auto" w:fill="auto"/>
-            <w:noWrap/>
-            <w:vAlign w:val="bottom"/>
-            <w:hideMark/>
-          </w:tcPr>
-          <w:p>
-            <w:pPr>
-              <w:spacing w:after="0" w:line="240" w:lineRule="auto"/>
-              <w:rPr>
-                <w:rFonts w:ascii="Calibri" w:eastAsia="Times New Roman" w:hAnsi="Calibri" w:cs="Calibri"/>
-                <w:color w:val="000000"/>
-              </w:rPr>
-            </w:pPr>
-            <w:r>
-              <w:rPr>
-                <w:rFonts w:ascii="Calibri" w:eastAsia="Times New Roman" w:hAnsi="Calibri" w:cs="Calibri"/>
-                <w:color w:val="000000"/>
-              </w:rPr>
-              <w:t>git commit -m "</w:t>
-            </w:r>
-            <w:proofErr w:type="spellStart"/>
-            <w:r>
-              <w:rPr>
-                <w:rFonts w:ascii="Calibri" w:eastAsia="Times New Roman" w:hAnsi="Calibri" w:cs="Calibri"/>
-                <w:color w:val="000000"/>
-              </w:rPr>
-              <w:t>comment_description</w:t>
-            </w:r>
-            <w:proofErr w:type="spellEnd"/>
-            <w:r>
-              <w:rPr>
-                <w:rFonts w:ascii="Calibri" w:eastAsia="Times New Roman" w:hAnsi="Calibri" w:cs="Calibri"/>
-                <w:color w:val="000000"/>
-              </w:rPr>
-              <w:t>"</w:t>
+              <w:t>commit item</w:t>
             </w:r>
           </w:p>
         </w:tc>
@@ -4205,7 +4208,7 @@
                 <w:sz w:val="32"/>
                 <w:szCs w:val="32"/>
               </w:rPr>
-              <w:t>2</w:t>
+              <w:t>1</w:t>
             </w:r>
           </w:p>
         </w:tc>
@@ -4236,7 +4239,14 @@
                 <w:rFonts w:ascii="Calibri" w:eastAsia="Times New Roman" w:hAnsi="Calibri" w:cs="Calibri"/>
                 <w:color w:val="000000"/>
               </w:rPr>
-              <w:t>undo a commit</w:t>
+              <w:t>commit changes</w:t>
+            </w:r>
+            <w:r>
+              <w:rPr>
+                <w:rFonts w:ascii="Calibri" w:eastAsia="Times New Roman" w:hAnsi="Calibri" w:cs="Calibri"/>
+                <w:color w:val="000000"/>
+              </w:rPr>
+              <w:t xml:space="preserve"> to files added before</w:t>
             </w:r>
           </w:p>
         </w:tc>
@@ -4267,7 +4277,30 @@
                 <w:rFonts w:ascii="Calibri" w:eastAsia="Times New Roman" w:hAnsi="Calibri" w:cs="Calibri"/>
                 <w:color w:val="000000"/>
               </w:rPr>
-              <w:t>git commit --amend</w:t>
+              <w:t>git commit -m "</w:t>
+            </w:r>
+            <w:proofErr w:type="spellStart"/>
+            <w:r>
+              <w:rPr>
+                <w:rFonts w:ascii="Calibri" w:eastAsia="Times New Roman" w:hAnsi="Calibri" w:cs="Calibri"/>
+                <w:color w:val="000000"/>
+              </w:rPr>
+              <w:t>comment_descr</w:t>
+            </w:r>
+            <w:proofErr w:type="spellEnd"/>
+            <w:r>
+              <w:rPr>
+                <w:rFonts w:ascii="Calibri" w:eastAsia="Times New Roman" w:hAnsi="Calibri" w:cs="Calibri"/>
+                <w:color w:val="000000"/>
+              </w:rPr>
+              <w:t>.</w:t>
+            </w:r>
+            <w:r>
+              <w:rPr>
+                <w:rFonts w:ascii="Calibri" w:eastAsia="Times New Roman" w:hAnsi="Calibri" w:cs="Calibri"/>
+                <w:color w:val="000000"/>
+              </w:rPr>
+              <w:t>"</w:t>
             </w:r>
           </w:p>
         </w:tc>
@@ -4288,7 +4321,6 @@
             <w:shd w:val="clear" w:color="auto" w:fill="auto"/>
             <w:noWrap/>
             <w:vAlign w:val="center"/>
-            <w:hideMark/>
           </w:tcPr>
           <w:p>
             <w:pPr>
@@ -4308,7 +4340,7 @@
                 <w:sz w:val="32"/>
                 <w:szCs w:val="32"/>
               </w:rPr>
-              <w:t>3</w:t>
+              <w:t>2</w:t>
             </w:r>
           </w:p>
         </w:tc>
@@ -4324,36 +4356,28 @@
             <w:shd w:val="clear" w:color="auto" w:fill="auto"/>
             <w:noWrap/>
             <w:vAlign w:val="bottom"/>
-            <w:hideMark/>
-          </w:tcPr>
-          <w:p>
-            <w:pPr>
-              <w:spacing w:after="0" w:line="240" w:lineRule="auto"/>
-              <w:rPr>
-                <w:rFonts w:ascii="Calibri" w:eastAsia="Times New Roman" w:hAnsi="Calibri" w:cs="Calibri"/>
-                <w:color w:val="000000"/>
-              </w:rPr>
-            </w:pPr>
-            <w:r>
-              <w:rPr>
-                <w:rFonts w:ascii="Calibri" w:eastAsia="Times New Roman" w:hAnsi="Calibri" w:cs="Calibri"/>
-                <w:color w:val="000000"/>
-              </w:rPr>
-              <w:t> </w:t>
-            </w:r>
-            <w:r>
-              <w:rPr>
-                <w:rFonts w:ascii="Calibri" w:eastAsia="Times New Roman" w:hAnsi="Calibri" w:cs="Calibri"/>
-                <w:color w:val="000000"/>
-              </w:rPr>
-              <w:t>commit every file and</w:t>
-            </w:r>
-            <w:r>
-              <w:rPr>
-                <w:rFonts w:ascii="Calibri" w:eastAsia="Times New Roman" w:hAnsi="Calibri" w:cs="Calibri"/>
-                <w:color w:val="000000"/>
-              </w:rPr>
-              <w:t xml:space="preserve"> stage automatically</w:t>
+          </w:tcPr>
+          <w:p>
+            <w:pPr>
+              <w:spacing w:after="0" w:line="240" w:lineRule="auto"/>
+              <w:rPr>
+                <w:rFonts w:ascii="Calibri" w:eastAsia="Times New Roman" w:hAnsi="Calibri" w:cs="Calibri"/>
+                <w:color w:val="000000"/>
+              </w:rPr>
+            </w:pPr>
+            <w:r>
+              <w:rPr>
+                <w:rFonts w:ascii="Calibri" w:eastAsia="Times New Roman" w:hAnsi="Calibri" w:cs="Calibri"/>
+                <w:color w:val="000000"/>
+              </w:rPr>
+              <w:t>commit changes</w:t>
+            </w:r>
+            <w:r>
+              <w:rPr>
+                <w:rFonts w:ascii="Calibri" w:eastAsia="Times New Roman" w:hAnsi="Calibri" w:cs="Calibri"/>
+                <w:color w:val="000000"/>
+              </w:rPr>
+              <w:t xml:space="preserve"> to files and automatically add them as well</w:t>
             </w:r>
           </w:p>
         </w:tc>
@@ -4369,29 +4393,58 @@
             <w:shd w:val="clear" w:color="auto" w:fill="auto"/>
             <w:noWrap/>
             <w:vAlign w:val="bottom"/>
-            <w:hideMark/>
-          </w:tcPr>
-          <w:p>
-            <w:pPr>
-              <w:spacing w:after="0" w:line="240" w:lineRule="auto"/>
-              <w:rPr>
-                <w:rFonts w:ascii="Calibri" w:eastAsia="Times New Roman" w:hAnsi="Calibri" w:cs="Calibri"/>
-                <w:color w:val="000000"/>
-              </w:rPr>
-            </w:pPr>
-            <w:r>
-              <w:rPr>
-                <w:rFonts w:ascii="Calibri" w:eastAsia="Times New Roman" w:hAnsi="Calibri" w:cs="Calibri"/>
-                <w:color w:val="000000"/>
-              </w:rPr>
-              <w:t> </w:t>
-            </w:r>
-            <w:r>
-              <w:rPr>
-                <w:rFonts w:ascii="Calibri" w:eastAsia="Times New Roman" w:hAnsi="Calibri" w:cs="Calibri"/>
-                <w:color w:val="000000"/>
-              </w:rPr>
-              <w:t>git commit -a</w:t>
+          </w:tcPr>
+          <w:p>
+            <w:pPr>
+              <w:spacing w:after="0" w:line="240" w:lineRule="auto"/>
+              <w:rPr>
+                <w:rFonts w:ascii="Calibri" w:eastAsia="Times New Roman" w:hAnsi="Calibri" w:cs="Calibri"/>
+                <w:color w:val="000000"/>
+              </w:rPr>
+            </w:pPr>
+            <w:r>
+              <w:rPr>
+                <w:rFonts w:ascii="Calibri" w:eastAsia="Times New Roman" w:hAnsi="Calibri" w:cs="Calibri"/>
+                <w:color w:val="000000"/>
+              </w:rPr>
+              <w:t>git commit -</w:t>
+            </w:r>
+            <w:r>
+              <w:rPr>
+                <w:rFonts w:ascii="Calibri" w:eastAsia="Times New Roman" w:hAnsi="Calibri" w:cs="Calibri"/>
+                <w:color w:val="000000"/>
+              </w:rPr>
+              <w:t>a</w:t>
+            </w:r>
+            <w:r>
+              <w:rPr>
+                <w:rFonts w:ascii="Calibri" w:eastAsia="Times New Roman" w:hAnsi="Calibri" w:cs="Calibri"/>
+                <w:color w:val="000000"/>
+              </w:rPr>
+              <w:t>m "</w:t>
+            </w:r>
+            <w:proofErr w:type="spellStart"/>
+            <w:r>
+              <w:rPr>
+                <w:rFonts w:ascii="Calibri" w:eastAsia="Times New Roman" w:hAnsi="Calibri" w:cs="Calibri"/>
+                <w:color w:val="000000"/>
+              </w:rPr>
+              <w:t>comment_descr</w:t>
+            </w:r>
+            <w:proofErr w:type="spellEnd"/>
+            <w:r>
+              <w:rPr>
+                <w:rFonts w:ascii="Calibri" w:eastAsia="Times New Roman" w:hAnsi="Calibri" w:cs="Calibri"/>
+                <w:color w:val="000000"/>
+              </w:rPr>
+              <w:t>.</w:t>
+            </w:r>
+            <w:r>
+              <w:rPr>
+                <w:rFonts w:ascii="Calibri" w:eastAsia="Times New Roman" w:hAnsi="Calibri" w:cs="Calibri"/>
+                <w:color w:val="000000"/>
+              </w:rPr>
+              <w:t>"</w:t>
             </w:r>
           </w:p>
         </w:tc>
@@ -4432,7 +4485,7 @@
                 <w:sz w:val="32"/>
                 <w:szCs w:val="32"/>
               </w:rPr>
-              <w:t>4</w:t>
+              <w:t>3</w:t>
             </w:r>
           </w:p>
         </w:tc>
@@ -4448,7 +4501,6 @@
             <w:shd w:val="clear" w:color="auto" w:fill="auto"/>
             <w:noWrap/>
             <w:vAlign w:val="bottom"/>
-            <w:hideMark/>
           </w:tcPr>
           <w:p>
             <w:pPr>
@@ -4465,6 +4517,13 @@
               </w:rPr>
               <w:t> </w:t>
             </w:r>
+            <w:r>
+              <w:rPr>
+                <w:rFonts w:ascii="Calibri" w:eastAsia="Times New Roman" w:hAnsi="Calibri" w:cs="Calibri"/>
+                <w:color w:val="000000"/>
+              </w:rPr>
+              <w:t>stages files automatically before a commit can be used instead of git add. Adds git add on any file that has been tracked-in last commit and modified, only works on tracked files</w:t>
+            </w:r>
           </w:p>
         </w:tc>
         <w:tc>
@@ -4479,7 +4538,6 @@
             <w:shd w:val="clear" w:color="auto" w:fill="auto"/>
             <w:noWrap/>
             <w:vAlign w:val="bottom"/>
-            <w:hideMark/>
           </w:tcPr>
           <w:p>
             <w:pPr>
@@ -4495,6 +4553,43 @@
                 <w:color w:val="000000"/>
               </w:rPr>
               <w:t> </w:t>
+            </w:r>
+            <w:r>
+              <w:rPr>
+                <w:rFonts w:ascii="Calibri" w:eastAsia="Times New Roman" w:hAnsi="Calibri" w:cs="Calibri"/>
+                <w:color w:val="000000"/>
+              </w:rPr>
+              <w:t xml:space="preserve">git commit -a </w:t>
+            </w:r>
+            <w:r>
+              <w:rPr>
+                <w:rFonts w:ascii="Calibri" w:eastAsia="Times New Roman" w:hAnsi="Calibri" w:cs="Calibri"/>
+                <w:color w:val="000000"/>
+              </w:rPr>
+              <w:t>m "</w:t>
+            </w:r>
+            <w:proofErr w:type="spellStart"/>
+            <w:r>
+              <w:rPr>
+                <w:rFonts w:ascii="Calibri" w:eastAsia="Times New Roman" w:hAnsi="Calibri" w:cs="Calibri"/>
+                <w:color w:val="000000"/>
+              </w:rPr>
+              <w:t>comment_descr</w:t>
+            </w:r>
+            <w:proofErr w:type="spellEnd"/>
+            <w:r>
+              <w:rPr>
+                <w:rFonts w:ascii="Calibri" w:eastAsia="Times New Roman" w:hAnsi="Calibri" w:cs="Calibri"/>
+                <w:color w:val="000000"/>
+              </w:rPr>
+              <w:t>.</w:t>
+            </w:r>
+            <w:r>
+              <w:rPr>
+                <w:rFonts w:ascii="Calibri" w:eastAsia="Times New Roman" w:hAnsi="Calibri" w:cs="Calibri"/>
+                <w:color w:val="000000"/>
+              </w:rPr>
+              <w:t>"</w:t>
             </w:r>
           </w:p>
         </w:tc>
@@ -4535,7 +4630,7 @@
                 <w:sz w:val="32"/>
                 <w:szCs w:val="32"/>
               </w:rPr>
-              <w:t>5</w:t>
+              <w:t>4</w:t>
             </w:r>
           </w:p>
         </w:tc>
@@ -4568,6 +4663,13 @@
               </w:rPr>
               <w:t> </w:t>
             </w:r>
+            <w:r>
+              <w:rPr>
+                <w:rFonts w:ascii="Calibri" w:eastAsia="Times New Roman" w:hAnsi="Calibri" w:cs="Calibri"/>
+                <w:color w:val="000000"/>
+              </w:rPr>
+              <w:t>stages files automatically before a commit can be used instead of git add. Adds git add on any file that has been tracked-in last commit and modified, only works on tracked files</w:t>
+            </w:r>
           </w:p>
         </w:tc>
         <w:tc>
@@ -4598,6 +4700,43 @@
                 <w:color w:val="000000"/>
               </w:rPr>
               <w:t> </w:t>
+            </w:r>
+            <w:r>
+              <w:rPr>
+                <w:rFonts w:ascii="Calibri" w:eastAsia="Times New Roman" w:hAnsi="Calibri" w:cs="Calibri"/>
+                <w:color w:val="000000"/>
+              </w:rPr>
+              <w:t>git add</w:t>
+            </w:r>
+            <w:r>
+              <w:rPr>
+                <w:rFonts w:ascii="Calibri" w:eastAsia="Times New Roman" w:hAnsi="Calibri" w:cs="Calibri"/>
+                <w:color w:val="000000"/>
+              </w:rPr>
+              <w:t xml:space="preserve"> </w:t>
+            </w:r>
+            <w:r>
+              <w:rPr>
+                <w:rFonts w:ascii="Calibri" w:eastAsia="Times New Roman" w:hAnsi="Calibri" w:cs="Calibri"/>
+                <w:color w:val="000000"/>
+              </w:rPr>
+              <w:t>.</w:t>
+            </w:r>
+          </w:p>
+          <w:p>
+            <w:pPr>
+              <w:spacing w:after="0" w:line="240" w:lineRule="auto"/>
+              <w:rPr>
+                <w:rFonts w:ascii="Calibri" w:eastAsia="Times New Roman" w:hAnsi="Calibri" w:cs="Calibri"/>
+                <w:color w:val="000000"/>
+              </w:rPr>
+            </w:pPr>
+            <w:r>
+              <w:rPr>
+                <w:rFonts w:ascii="Calibri" w:eastAsia="Times New Roman" w:hAnsi="Calibri" w:cs="Calibri"/>
+                <w:color w:val="000000"/>
+              </w:rPr>
+              <w:t>git commit -m “Commit Message”</w:t>
             </w:r>
           </w:p>
         </w:tc>
@@ -4638,7 +4777,7 @@
                 <w:sz w:val="32"/>
                 <w:szCs w:val="32"/>
               </w:rPr>
-              <w:t>6</w:t>
+              <w:t>5</w:t>
             </w:r>
           </w:p>
         </w:tc>
@@ -4671,6 +4810,13 @@
               </w:rPr>
               <w:t> </w:t>
             </w:r>
+            <w:r>
+              <w:rPr>
+                <w:rFonts w:ascii="Calibri" w:eastAsia="Times New Roman" w:hAnsi="Calibri" w:cs="Calibri"/>
+                <w:color w:val="000000"/>
+              </w:rPr>
+              <w:t>stages files automatically before a commit can be used instead of git add. Adds git add on any file that has been tracked-in last commit and modified, only works on tracked files</w:t>
+            </w:r>
           </w:p>
         </w:tc>
         <w:tc>
@@ -4701,6 +4847,13 @@
                 <w:color w:val="000000"/>
               </w:rPr>
               <w:t> </w:t>
+            </w:r>
+            <w:r>
+              <w:rPr>
+                <w:rFonts w:ascii="Calibri" w:eastAsia="Times New Roman" w:hAnsi="Calibri" w:cs="Calibri"/>
+                <w:color w:val="000000"/>
+              </w:rPr>
+              <w:t>git commit -am “Commit Message”</w:t>
             </w:r>
           </w:p>
         </w:tc>
@@ -4741,7 +4894,7 @@
                 <w:sz w:val="32"/>
                 <w:szCs w:val="32"/>
               </w:rPr>
-              <w:t>7</w:t>
+              <w:t>6</w:t>
             </w:r>
           </w:p>
         </w:tc>
@@ -4774,6 +4927,13 @@
               </w:rPr>
               <w:t> </w:t>
             </w:r>
+            <w:r>
+              <w:rPr>
+                <w:rFonts w:ascii="Calibri" w:eastAsia="Times New Roman" w:hAnsi="Calibri" w:cs="Calibri"/>
+                <w:color w:val="000000"/>
+              </w:rPr>
+              <w:t>stages files automatically before a commit can be used instead of git add. Adds git add on any file that has been tracked-in last commit and modified, only works on tracked files</w:t>
+            </w:r>
           </w:p>
         </w:tc>
         <w:tc>
@@ -4804,6 +4964,13 @@
                 <w:color w:val="000000"/>
               </w:rPr>
               <w:t> </w:t>
+            </w:r>
+            <w:r>
+              <w:rPr>
+                <w:rFonts w:ascii="Calibri" w:eastAsia="Times New Roman" w:hAnsi="Calibri" w:cs="Calibri"/>
+                <w:color w:val="000000"/>
+              </w:rPr>
+              <w:t>git commit -a -m “Commit Message”</w:t>
             </w:r>
           </w:p>
         </w:tc>
@@ -4844,7 +5011,7 @@
                 <w:sz w:val="32"/>
                 <w:szCs w:val="32"/>
               </w:rPr>
-              <w:t>8</w:t>
+              <w:t>7</w:t>
             </w:r>
           </w:p>
         </w:tc>
@@ -4875,7 +5042,7 @@
                 <w:rFonts w:ascii="Calibri" w:eastAsia="Times New Roman" w:hAnsi="Calibri" w:cs="Calibri"/>
                 <w:color w:val="000000"/>
               </w:rPr>
-              <w:t> </w:t>
+              <w:t>undo a commit</w:t>
             </w:r>
           </w:p>
         </w:tc>
@@ -4906,7 +5073,7 @@
                 <w:rFonts w:ascii="Calibri" w:eastAsia="Times New Roman" w:hAnsi="Calibri" w:cs="Calibri"/>
                 <w:color w:val="000000"/>
               </w:rPr>
-              <w:t> </w:t>
+              <w:t>git commit --amend</w:t>
             </w:r>
           </w:p>
         </w:tc>
@@ -4947,7 +5114,7 @@
                 <w:sz w:val="32"/>
                 <w:szCs w:val="32"/>
               </w:rPr>
-              <w:t>9</w:t>
+              <w:t>8</w:t>
             </w:r>
           </w:p>
         </w:tc>
@@ -4963,23 +5130,15 @@
             <w:shd w:val="clear" w:color="auto" w:fill="auto"/>
             <w:noWrap/>
             <w:vAlign w:val="bottom"/>
-            <w:hideMark/>
-          </w:tcPr>
-          <w:p>
-            <w:pPr>
-              <w:spacing w:after="0" w:line="240" w:lineRule="auto"/>
-              <w:rPr>
-                <w:rFonts w:ascii="Calibri" w:eastAsia="Times New Roman" w:hAnsi="Calibri" w:cs="Calibri"/>
-                <w:color w:val="000000"/>
-              </w:rPr>
-            </w:pPr>
-            <w:r>
-              <w:rPr>
-                <w:rFonts w:ascii="Calibri" w:eastAsia="Times New Roman" w:hAnsi="Calibri" w:cs="Calibri"/>
-                <w:color w:val="000000"/>
-              </w:rPr>
-              <w:t> </w:t>
-            </w:r>
+          </w:tcPr>
+          <w:p>
+            <w:pPr>
+              <w:spacing w:after="0" w:line="240" w:lineRule="auto"/>
+              <w:rPr>
+                <w:rFonts w:ascii="Calibri" w:eastAsia="Times New Roman" w:hAnsi="Calibri" w:cs="Calibri"/>
+                <w:color w:val="000000"/>
+              </w:rPr>
+            </w:pPr>
           </w:p>
         </w:tc>
         <w:tc>
@@ -4994,23 +5153,15 @@
             <w:shd w:val="clear" w:color="auto" w:fill="auto"/>
             <w:noWrap/>
             <w:vAlign w:val="bottom"/>
-            <w:hideMark/>
-          </w:tcPr>
-          <w:p>
-            <w:pPr>
-              <w:spacing w:after="0" w:line="240" w:lineRule="auto"/>
-              <w:rPr>
-                <w:rFonts w:ascii="Calibri" w:eastAsia="Times New Roman" w:hAnsi="Calibri" w:cs="Calibri"/>
-                <w:color w:val="000000"/>
-              </w:rPr>
-            </w:pPr>
-            <w:r>
-              <w:rPr>
-                <w:rFonts w:ascii="Calibri" w:eastAsia="Times New Roman" w:hAnsi="Calibri" w:cs="Calibri"/>
-                <w:color w:val="000000"/>
-              </w:rPr>
-              <w:t> </w:t>
-            </w:r>
+          </w:tcPr>
+          <w:p>
+            <w:pPr>
+              <w:spacing w:after="0" w:line="240" w:lineRule="auto"/>
+              <w:rPr>
+                <w:rFonts w:ascii="Calibri" w:eastAsia="Times New Roman" w:hAnsi="Calibri" w:cs="Calibri"/>
+                <w:color w:val="000000"/>
+              </w:rPr>
+            </w:pPr>
           </w:p>
         </w:tc>
       </w:tr>
@@ -5050,7 +5201,7 @@
                 <w:sz w:val="32"/>
                 <w:szCs w:val="32"/>
               </w:rPr>
-              <w:t>10</w:t>
+              <w:t>9</w:t>
             </w:r>
           </w:p>
         </w:tc>
@@ -5123,15 +5274,14 @@
         </w:trPr>
         <w:tc>
           <w:tcPr>
-            <w:tcW w:w="5000" w:type="pct"/>
-            <w:gridSpan w:val="3"/>
-            <w:tcBorders>
-              <w:top w:val="single" w:sz="4" w:space="0" w:color="auto"/>
+            <w:tcW w:w="290" w:type="pct"/>
+            <w:tcBorders>
+              <w:top w:val="nil"/>
               <w:left w:val="single" w:sz="4" w:space="0" w:color="auto"/>
               <w:bottom w:val="single" w:sz="4" w:space="0" w:color="auto"/>
               <w:right w:val="single" w:sz="4" w:space="0" w:color="auto"/>
             </w:tcBorders>
-            <w:shd w:val="clear" w:color="000000" w:fill="D9D9D9"/>
+            <w:shd w:val="clear" w:color="auto" w:fill="auto"/>
             <w:noWrap/>
             <w:vAlign w:val="center"/>
             <w:hideMark/>
@@ -5139,39 +5289,85 @@
           <w:p>
             <w:pPr>
               <w:spacing w:after="0" w:line="240" w:lineRule="auto"/>
-              <w:rPr>
-                <w:rFonts w:ascii="Calibri" w:eastAsia="Times New Roman" w:hAnsi="Calibri" w:cs="Calibri"/>
-                <w:b/>
-                <w:bCs/>
-                <w:color w:val="000000"/>
-                <w:sz w:val="36"/>
-                <w:szCs w:val="36"/>
-              </w:rPr>
-            </w:pPr>
-            <w:r>
-              <w:rPr>
-                <w:rFonts w:ascii="Calibri" w:eastAsia="Times New Roman" w:hAnsi="Calibri" w:cs="Calibri"/>
-                <w:b/>
-                <w:bCs/>
-                <w:color w:val="000000"/>
-                <w:sz w:val="36"/>
-                <w:szCs w:val="36"/>
-              </w:rPr>
-              <w:t xml:space="preserve">push to </w:t>
-            </w:r>
-            <w:proofErr w:type="spellStart"/>
-            <w:r>
-              <w:rPr>
-                <w:rFonts w:ascii="Calibri" w:eastAsia="Times New Roman" w:hAnsi="Calibri" w:cs="Calibri"/>
-                <w:b/>
-                <w:bCs/>
-                <w:color w:val="000000"/>
-                <w:sz w:val="36"/>
-                <w:szCs w:val="36"/>
-              </w:rPr>
-              <w:t>github</w:t>
-            </w:r>
-            <w:proofErr w:type="spellEnd"/>
+              <w:jc w:val="center"/>
+              <w:rPr>
+                <w:rFonts w:ascii="Calibri" w:eastAsia="Times New Roman" w:hAnsi="Calibri" w:cs="Calibri"/>
+                <w:color w:val="000000"/>
+                <w:sz w:val="32"/>
+                <w:szCs w:val="32"/>
+              </w:rPr>
+            </w:pPr>
+            <w:r>
+              <w:rPr>
+                <w:rFonts w:ascii="Calibri" w:eastAsia="Times New Roman" w:hAnsi="Calibri" w:cs="Calibri"/>
+                <w:color w:val="000000"/>
+                <w:sz w:val="32"/>
+                <w:szCs w:val="32"/>
+              </w:rPr>
+              <w:t>10</w:t>
+            </w:r>
+          </w:p>
+        </w:tc>
+        <w:tc>
+          <w:tcPr>
+            <w:tcW w:w="3624" w:type="pct"/>
+            <w:tcBorders>
+              <w:top w:val="nil"/>
+              <w:left w:val="nil"/>
+              <w:bottom w:val="single" w:sz="4" w:space="0" w:color="auto"/>
+              <w:right w:val="single" w:sz="4" w:space="0" w:color="auto"/>
+            </w:tcBorders>
+            <w:shd w:val="clear" w:color="auto" w:fill="auto"/>
+            <w:noWrap/>
+            <w:vAlign w:val="bottom"/>
+            <w:hideMark/>
+          </w:tcPr>
+          <w:p>
+            <w:pPr>
+              <w:spacing w:after="0" w:line="240" w:lineRule="auto"/>
+              <w:rPr>
+                <w:rFonts w:ascii="Calibri" w:eastAsia="Times New Roman" w:hAnsi="Calibri" w:cs="Calibri"/>
+                <w:color w:val="000000"/>
+              </w:rPr>
+            </w:pPr>
+            <w:r>
+              <w:rPr>
+                <w:rFonts w:ascii="Calibri" w:eastAsia="Times New Roman" w:hAnsi="Calibri" w:cs="Calibri"/>
+                <w:color w:val="000000"/>
+              </w:rPr>
+              <w:t> </w:t>
+            </w:r>
+          </w:p>
+        </w:tc>
+        <w:tc>
+          <w:tcPr>
+            <w:tcW w:w="1086" w:type="pct"/>
+            <w:tcBorders>
+              <w:top w:val="nil"/>
+              <w:left w:val="nil"/>
+              <w:bottom w:val="single" w:sz="4" w:space="0" w:color="auto"/>
+              <w:right w:val="single" w:sz="4" w:space="0" w:color="auto"/>
+            </w:tcBorders>
+            <w:shd w:val="clear" w:color="auto" w:fill="auto"/>
+            <w:noWrap/>
+            <w:vAlign w:val="bottom"/>
+            <w:hideMark/>
+          </w:tcPr>
+          <w:p>
+            <w:pPr>
+              <w:spacing w:after="0" w:line="240" w:lineRule="auto"/>
+              <w:rPr>
+                <w:rFonts w:ascii="Calibri" w:eastAsia="Times New Roman" w:hAnsi="Calibri" w:cs="Calibri"/>
+                <w:color w:val="000000"/>
+              </w:rPr>
+            </w:pPr>
+            <w:r>
+              <w:rPr>
+                <w:rFonts w:ascii="Calibri" w:eastAsia="Times New Roman" w:hAnsi="Calibri" w:cs="Calibri"/>
+                <w:color w:val="000000"/>
+              </w:rPr>
+              <w:t> </w:t>
+            </w:r>
           </w:p>
         </w:tc>
       </w:tr>
@@ -5204,15 +5400,6 @@
                 <w:szCs w:val="32"/>
               </w:rPr>
             </w:pPr>
-            <w:r>
-              <w:rPr>
-                <w:rFonts w:ascii="Calibri" w:eastAsia="Times New Roman" w:hAnsi="Calibri" w:cs="Calibri"/>
-                <w:color w:val="000000"/>
-                <w:sz w:val="32"/>
-                <w:szCs w:val="32"/>
-              </w:rPr>
-              <w:t>1</w:t>
-            </w:r>
           </w:p>
         </w:tc>
         <w:tc>
@@ -5242,17 +5429,8 @@
                 <w:rFonts w:ascii="Calibri" w:eastAsia="Times New Roman" w:hAnsi="Calibri" w:cs="Calibri"/>
                 <w:color w:val="000000"/>
               </w:rPr>
-              <w:t xml:space="preserve">push to </w:t>
-            </w:r>
-            <w:proofErr w:type="spellStart"/>
-            <w:r>
-              <w:rPr>
-                <w:rFonts w:ascii="Calibri" w:eastAsia="Times New Roman" w:hAnsi="Calibri" w:cs="Calibri"/>
-                <w:color w:val="000000"/>
-              </w:rPr>
-              <w:t>github</w:t>
-            </w:r>
-            <w:proofErr w:type="spellEnd"/>
+              <w:t> </w:t>
+            </w:r>
           </w:p>
         </w:tc>
         <w:tc>
@@ -5282,7 +5460,7 @@
                 <w:rFonts w:ascii="Calibri" w:eastAsia="Times New Roman" w:hAnsi="Calibri" w:cs="Calibri"/>
                 <w:color w:val="000000"/>
               </w:rPr>
-              <w:t>git push</w:t>
+              <w:t> </w:t>
             </w:r>
           </w:p>
         </w:tc>
@@ -5293,14 +5471,15 @@
         </w:trPr>
         <w:tc>
           <w:tcPr>
-            <w:tcW w:w="290" w:type="pct"/>
-            <w:tcBorders>
-              <w:top w:val="nil"/>
+            <w:tcW w:w="5000" w:type="pct"/>
+            <w:gridSpan w:val="3"/>
+            <w:tcBorders>
+              <w:top w:val="single" w:sz="4" w:space="0" w:color="auto"/>
               <w:left w:val="single" w:sz="4" w:space="0" w:color="auto"/>
               <w:bottom w:val="single" w:sz="4" w:space="0" w:color="auto"/>
               <w:right w:val="single" w:sz="4" w:space="0" w:color="auto"/>
             </w:tcBorders>
-            <w:shd w:val="clear" w:color="auto" w:fill="auto"/>
+            <w:shd w:val="clear" w:color="000000" w:fill="D9D9D9"/>
             <w:noWrap/>
             <w:vAlign w:val="center"/>
             <w:hideMark/>
@@ -5308,85 +5487,39 @@
           <w:p>
             <w:pPr>
               <w:spacing w:after="0" w:line="240" w:lineRule="auto"/>
-              <w:jc w:val="center"/>
-              <w:rPr>
-                <w:rFonts w:ascii="Calibri" w:eastAsia="Times New Roman" w:hAnsi="Calibri" w:cs="Calibri"/>
-                <w:color w:val="000000"/>
-                <w:sz w:val="32"/>
-                <w:szCs w:val="32"/>
-              </w:rPr>
-            </w:pPr>
-            <w:r>
-              <w:rPr>
-                <w:rFonts w:ascii="Calibri" w:eastAsia="Times New Roman" w:hAnsi="Calibri" w:cs="Calibri"/>
-                <w:color w:val="000000"/>
-                <w:sz w:val="32"/>
-                <w:szCs w:val="32"/>
-              </w:rPr>
-              <w:t>2</w:t>
-            </w:r>
-          </w:p>
-        </w:tc>
-        <w:tc>
-          <w:tcPr>
-            <w:tcW w:w="3624" w:type="pct"/>
-            <w:tcBorders>
-              <w:top w:val="nil"/>
-              <w:left w:val="nil"/>
-              <w:bottom w:val="single" w:sz="4" w:space="0" w:color="auto"/>
-              <w:right w:val="single" w:sz="4" w:space="0" w:color="auto"/>
-            </w:tcBorders>
-            <w:shd w:val="clear" w:color="auto" w:fill="auto"/>
-            <w:noWrap/>
-            <w:vAlign w:val="bottom"/>
-            <w:hideMark/>
-          </w:tcPr>
-          <w:p>
-            <w:pPr>
-              <w:spacing w:after="0" w:line="240" w:lineRule="auto"/>
-              <w:rPr>
-                <w:rFonts w:ascii="Calibri" w:eastAsia="Times New Roman" w:hAnsi="Calibri" w:cs="Calibri"/>
-                <w:color w:val="000000"/>
-              </w:rPr>
-            </w:pPr>
-            <w:r>
-              <w:rPr>
-                <w:rFonts w:ascii="Calibri" w:eastAsia="Times New Roman" w:hAnsi="Calibri" w:cs="Calibri"/>
-                <w:color w:val="000000"/>
-              </w:rPr>
-              <w:t> </w:t>
-            </w:r>
-          </w:p>
-        </w:tc>
-        <w:tc>
-          <w:tcPr>
-            <w:tcW w:w="1086" w:type="pct"/>
-            <w:tcBorders>
-              <w:top w:val="nil"/>
-              <w:left w:val="nil"/>
-              <w:bottom w:val="single" w:sz="4" w:space="0" w:color="auto"/>
-              <w:right w:val="single" w:sz="4" w:space="0" w:color="auto"/>
-            </w:tcBorders>
-            <w:shd w:val="clear" w:color="auto" w:fill="auto"/>
-            <w:noWrap/>
-            <w:vAlign w:val="bottom"/>
-            <w:hideMark/>
-          </w:tcPr>
-          <w:p>
-            <w:pPr>
-              <w:spacing w:after="0" w:line="240" w:lineRule="auto"/>
-              <w:rPr>
-                <w:rFonts w:ascii="Calibri" w:eastAsia="Times New Roman" w:hAnsi="Calibri" w:cs="Calibri"/>
-                <w:color w:val="000000"/>
-              </w:rPr>
-            </w:pPr>
-            <w:r>
-              <w:rPr>
-                <w:rFonts w:ascii="Calibri" w:eastAsia="Times New Roman" w:hAnsi="Calibri" w:cs="Calibri"/>
-                <w:color w:val="000000"/>
-              </w:rPr>
-              <w:t> </w:t>
-            </w:r>
+              <w:rPr>
+                <w:rFonts w:ascii="Calibri" w:eastAsia="Times New Roman" w:hAnsi="Calibri" w:cs="Calibri"/>
+                <w:b/>
+                <w:bCs/>
+                <w:color w:val="000000"/>
+                <w:sz w:val="36"/>
+                <w:szCs w:val="36"/>
+              </w:rPr>
+            </w:pPr>
+            <w:r>
+              <w:rPr>
+                <w:rFonts w:ascii="Calibri" w:eastAsia="Times New Roman" w:hAnsi="Calibri" w:cs="Calibri"/>
+                <w:b/>
+                <w:bCs/>
+                <w:color w:val="000000"/>
+                <w:sz w:val="36"/>
+                <w:szCs w:val="36"/>
+              </w:rPr>
+              <w:t xml:space="preserve">push to </w:t>
+            </w:r>
+            <w:proofErr w:type="spellStart"/>
+            <w:r>
+              <w:rPr>
+                <w:rFonts w:ascii="Calibri" w:eastAsia="Times New Roman" w:hAnsi="Calibri" w:cs="Calibri"/>
+                <w:b/>
+                <w:bCs/>
+                <w:color w:val="000000"/>
+                <w:sz w:val="36"/>
+                <w:szCs w:val="36"/>
+              </w:rPr>
+              <w:t>github</w:t>
+            </w:r>
+            <w:proofErr w:type="spellEnd"/>
           </w:p>
         </w:tc>
       </w:tr>
@@ -5426,7 +5559,7 @@
                 <w:sz w:val="32"/>
                 <w:szCs w:val="32"/>
               </w:rPr>
-              <w:t>3</w:t>
+              <w:t>1</w:t>
             </w:r>
           </w:p>
         </w:tc>
@@ -5457,8 +5590,17 @@
                 <w:rFonts w:ascii="Calibri" w:eastAsia="Times New Roman" w:hAnsi="Calibri" w:cs="Calibri"/>
                 <w:color w:val="000000"/>
               </w:rPr>
-              <w:t> </w:t>
-            </w:r>
+              <w:t xml:space="preserve">push to </w:t>
+            </w:r>
+            <w:proofErr w:type="spellStart"/>
+            <w:r>
+              <w:rPr>
+                <w:rFonts w:ascii="Calibri" w:eastAsia="Times New Roman" w:hAnsi="Calibri" w:cs="Calibri"/>
+                <w:color w:val="000000"/>
+              </w:rPr>
+              <w:t>github</w:t>
+            </w:r>
+            <w:proofErr w:type="spellEnd"/>
           </w:p>
         </w:tc>
         <w:tc>
@@ -5488,7 +5630,7 @@
                 <w:rFonts w:ascii="Calibri" w:eastAsia="Times New Roman" w:hAnsi="Calibri" w:cs="Calibri"/>
                 <w:color w:val="000000"/>
               </w:rPr>
-              <w:t> </w:t>
+              <w:t>git push</w:t>
             </w:r>
           </w:p>
         </w:tc>
@@ -5529,7 +5671,7 @@
                 <w:sz w:val="32"/>
                 <w:szCs w:val="32"/>
               </w:rPr>
-              <w:t>4</w:t>
+              <w:t>2</w:t>
             </w:r>
           </w:p>
         </w:tc>
@@ -5562,6 +5704,29 @@
               </w:rPr>
               <w:t> </w:t>
             </w:r>
+            <w:r>
+              <w:rPr>
+                <w:rFonts w:ascii="Calibri" w:eastAsia="Times New Roman" w:hAnsi="Calibri" w:cs="Calibri"/>
+                <w:color w:val="000000"/>
+              </w:rPr>
+              <w:t>creates a </w:t>
+            </w:r>
+            <w:r>
+              <w:rPr>
+                <w:rFonts w:ascii="Calibri" w:eastAsia="Times New Roman" w:hAnsi="Calibri" w:cs="Calibri"/>
+                <w:b/>
+                <w:bCs/>
+                <w:color w:val="000000"/>
+              </w:rPr>
+              <w:t>local branch</w:t>
+            </w:r>
+            <w:r>
+              <w:rPr>
+                <w:rFonts w:ascii="Calibri" w:eastAsia="Times New Roman" w:hAnsi="Calibri" w:cs="Calibri"/>
+                <w:color w:val="000000"/>
+              </w:rPr>
+              <w:t> in the remote repository, including all specified commits and objects</w:t>
+            </w:r>
           </w:p>
         </w:tc>
         <w:tc>
@@ -5592,6 +5757,13 @@
                 <w:color w:val="000000"/>
               </w:rPr>
               <w:t> </w:t>
+            </w:r>
+            <w:r>
+              <w:rPr>
+                <w:rFonts w:ascii="Calibri" w:eastAsia="Times New Roman" w:hAnsi="Calibri" w:cs="Calibri"/>
+                <w:color w:val="000000"/>
+              </w:rPr>
+              <w:t>git push &lt;name of remote server&gt; &lt;branch name&gt;</w:t>
             </w:r>
           </w:p>
         </w:tc>
@@ -5632,7 +5804,7 @@
                 <w:sz w:val="32"/>
                 <w:szCs w:val="32"/>
               </w:rPr>
-              <w:t>5</w:t>
+              <w:t>3</w:t>
             </w:r>
           </w:p>
         </w:tc>
@@ -5665,6 +5837,13 @@
               </w:rPr>
               <w:t> </w:t>
             </w:r>
+            <w:r>
+              <w:rPr>
+                <w:rFonts w:ascii="Calibri" w:eastAsia="Times New Roman" w:hAnsi="Calibri" w:cs="Calibri"/>
+                <w:color w:val="000000"/>
+              </w:rPr>
+              <w:t>adds all local branches to the indicated remote repository</w:t>
+            </w:r>
           </w:p>
         </w:tc>
         <w:tc>
@@ -5695,6 +5874,13 @@
                 <w:color w:val="000000"/>
               </w:rPr>
               <w:t> </w:t>
+            </w:r>
+            <w:r>
+              <w:rPr>
+                <w:rFonts w:ascii="Calibri" w:eastAsia="Times New Roman" w:hAnsi="Calibri" w:cs="Calibri"/>
+                <w:color w:val="000000"/>
+              </w:rPr>
+              <w:t>git push --all</w:t>
             </w:r>
           </w:p>
         </w:tc>
@@ -5735,7 +5921,7 @@
                 <w:sz w:val="32"/>
                 <w:szCs w:val="32"/>
               </w:rPr>
-              <w:t>6</w:t>
+              <w:t>4</w:t>
             </w:r>
           </w:p>
         </w:tc>
@@ -5838,7 +6024,7 @@
                 <w:sz w:val="32"/>
                 <w:szCs w:val="32"/>
               </w:rPr>
-              <w:t>7</w:t>
+              <w:t>5</w:t>
             </w:r>
           </w:p>
         </w:tc>
@@ -5941,7 +6127,7 @@
                 <w:sz w:val="32"/>
                 <w:szCs w:val="32"/>
               </w:rPr>
-              <w:t>8</w:t>
+              <w:t>6</w:t>
             </w:r>
           </w:p>
         </w:tc>
@@ -6044,7 +6230,8 @@
                 <w:sz w:val="32"/>
                 <w:szCs w:val="32"/>
               </w:rPr>
-              <w:t>9</w:t>
+              <w:lastRenderedPageBreak/>
+              <w:t>7</w:t>
             </w:r>
           </w:p>
         </w:tc>
@@ -6119,7 +6306,7 @@
           <w:tcPr>
             <w:tcW w:w="290" w:type="pct"/>
             <w:tcBorders>
-              <w:top w:val="single" w:sz="4" w:space="0" w:color="auto"/>
+              <w:top w:val="nil"/>
               <w:left w:val="single" w:sz="4" w:space="0" w:color="auto"/>
               <w:bottom w:val="single" w:sz="4" w:space="0" w:color="auto"/>
               <w:right w:val="single" w:sz="4" w:space="0" w:color="auto"/>
@@ -6147,8 +6334,7 @@
                 <w:sz w:val="32"/>
                 <w:szCs w:val="32"/>
               </w:rPr>
-              <w:lastRenderedPageBreak/>
-              <w:t>10</w:t>
+              <w:t>8</w:t>
             </w:r>
           </w:p>
         </w:tc>
@@ -6156,7 +6342,7 @@
           <w:tcPr>
             <w:tcW w:w="3624" w:type="pct"/>
             <w:tcBorders>
-              <w:top w:val="single" w:sz="4" w:space="0" w:color="auto"/>
+              <w:top w:val="nil"/>
               <w:left w:val="nil"/>
               <w:bottom w:val="single" w:sz="4" w:space="0" w:color="auto"/>
               <w:right w:val="single" w:sz="4" w:space="0" w:color="auto"/>
@@ -6187,7 +6373,7 @@
           <w:tcPr>
             <w:tcW w:w="1086" w:type="pct"/>
             <w:tcBorders>
-              <w:top w:val="single" w:sz="4" w:space="0" w:color="auto"/>
+              <w:top w:val="nil"/>
               <w:left w:val="nil"/>
               <w:bottom w:val="single" w:sz="4" w:space="0" w:color="auto"/>
               <w:right w:val="single" w:sz="4" w:space="0" w:color="auto"/>
@@ -6221,10 +6407,9 @@
         </w:trPr>
         <w:tc>
           <w:tcPr>
-            <w:tcW w:w="5000" w:type="pct"/>
-            <w:gridSpan w:val="3"/>
-            <w:tcBorders>
-              <w:top w:val="single" w:sz="4" w:space="0" w:color="auto"/>
+            <w:tcW w:w="290" w:type="pct"/>
+            <w:tcBorders>
+              <w:top w:val="nil"/>
               <w:left w:val="single" w:sz="4" w:space="0" w:color="auto"/>
               <w:bottom w:val="single" w:sz="4" w:space="0" w:color="auto"/>
               <w:right w:val="single" w:sz="4" w:space="0" w:color="auto"/>
@@ -6232,25 +6417,89 @@
             <w:shd w:val="clear" w:color="auto" w:fill="auto"/>
             <w:noWrap/>
             <w:vAlign w:val="center"/>
-          </w:tcPr>
-          <w:p>
-            <w:pPr>
-              <w:spacing w:after="0" w:line="240" w:lineRule="auto"/>
-              <w:rPr>
-                <w:rFonts w:ascii="Calibri" w:eastAsia="Times New Roman" w:hAnsi="Calibri" w:cs="Calibri"/>
-                <w:color w:val="000000"/>
-              </w:rPr>
-            </w:pPr>
-            <w:r>
-              <w:rPr>
-                <w:rFonts w:ascii="Calibri" w:eastAsia="Times New Roman" w:hAnsi="Calibri" w:cs="Calibri"/>
-                <w:b/>
-                <w:bCs/>
-                <w:color w:val="000000"/>
-                <w:sz w:val="36"/>
-                <w:szCs w:val="36"/>
-              </w:rPr>
-              <w:t>Remove a file from git</w:t>
+            <w:hideMark/>
+          </w:tcPr>
+          <w:p>
+            <w:pPr>
+              <w:spacing w:after="0" w:line="240" w:lineRule="auto"/>
+              <w:jc w:val="center"/>
+              <w:rPr>
+                <w:rFonts w:ascii="Calibri" w:eastAsia="Times New Roman" w:hAnsi="Calibri" w:cs="Calibri"/>
+                <w:color w:val="000000"/>
+                <w:sz w:val="32"/>
+                <w:szCs w:val="32"/>
+              </w:rPr>
+            </w:pPr>
+            <w:r>
+              <w:rPr>
+                <w:rFonts w:ascii="Calibri" w:eastAsia="Times New Roman" w:hAnsi="Calibri" w:cs="Calibri"/>
+                <w:color w:val="000000"/>
+                <w:sz w:val="32"/>
+                <w:szCs w:val="32"/>
+              </w:rPr>
+              <w:t>9</w:t>
+            </w:r>
+          </w:p>
+        </w:tc>
+        <w:tc>
+          <w:tcPr>
+            <w:tcW w:w="3624" w:type="pct"/>
+            <w:tcBorders>
+              <w:top w:val="nil"/>
+              <w:left w:val="nil"/>
+              <w:bottom w:val="single" w:sz="4" w:space="0" w:color="auto"/>
+              <w:right w:val="single" w:sz="4" w:space="0" w:color="auto"/>
+            </w:tcBorders>
+            <w:shd w:val="clear" w:color="auto" w:fill="auto"/>
+            <w:noWrap/>
+            <w:vAlign w:val="bottom"/>
+            <w:hideMark/>
+          </w:tcPr>
+          <w:p>
+            <w:pPr>
+              <w:spacing w:after="0" w:line="240" w:lineRule="auto"/>
+              <w:rPr>
+                <w:rFonts w:ascii="Calibri" w:eastAsia="Times New Roman" w:hAnsi="Calibri" w:cs="Calibri"/>
+                <w:color w:val="000000"/>
+              </w:rPr>
+            </w:pPr>
+            <w:r>
+              <w:rPr>
+                <w:rFonts w:ascii="Calibri" w:eastAsia="Times New Roman" w:hAnsi="Calibri" w:cs="Calibri"/>
+                <w:color w:val="000000"/>
+              </w:rPr>
+              <w:t> </w:t>
+            </w:r>
+          </w:p>
+        </w:tc>
+        <w:tc>
+          <w:tcPr>
+            <w:tcW w:w="1086" w:type="pct"/>
+            <w:tcBorders>
+              <w:top w:val="nil"/>
+              <w:left w:val="nil"/>
+              <w:bottom w:val="single" w:sz="4" w:space="0" w:color="auto"/>
+              <w:right w:val="single" w:sz="4" w:space="0" w:color="auto"/>
+            </w:tcBorders>
+            <w:shd w:val="clear" w:color="auto" w:fill="auto"/>
+            <w:noWrap/>
+            <w:vAlign w:val="bottom"/>
+            <w:hideMark/>
+          </w:tcPr>
+          <w:p>
+            <w:pPr>
+              <w:spacing w:after="0" w:line="240" w:lineRule="auto"/>
+              <w:rPr>
+                <w:rFonts w:ascii="Calibri" w:eastAsia="Times New Roman" w:hAnsi="Calibri" w:cs="Calibri"/>
+                <w:color w:val="000000"/>
+              </w:rPr>
+            </w:pPr>
+            <w:r>
+              <w:rPr>
+                <w:rFonts w:ascii="Calibri" w:eastAsia="Times New Roman" w:hAnsi="Calibri" w:cs="Calibri"/>
+                <w:color w:val="000000"/>
+              </w:rPr>
+              <w:t> </w:t>
             </w:r>
           </w:p>
         </w:tc>
@@ -6271,6 +6520,7 @@
             <w:shd w:val="clear" w:color="auto" w:fill="auto"/>
             <w:noWrap/>
             <w:vAlign w:val="center"/>
+            <w:hideMark/>
           </w:tcPr>
           <w:p>
             <w:pPr>
@@ -6290,7 +6540,7 @@
                 <w:sz w:val="32"/>
                 <w:szCs w:val="32"/>
               </w:rPr>
-              <w:t>1</w:t>
+              <w:t>10</w:t>
             </w:r>
           </w:p>
         </w:tc>
@@ -6306,67 +6556,22 @@
             <w:shd w:val="clear" w:color="auto" w:fill="auto"/>
             <w:noWrap/>
             <w:vAlign w:val="bottom"/>
-          </w:tcPr>
-          <w:p>
-            <w:pPr>
-              <w:spacing w:after="0" w:line="240" w:lineRule="auto"/>
-              <w:rPr>
-                <w:rFonts w:ascii="Calibri" w:eastAsia="Times New Roman" w:hAnsi="Calibri" w:cs="Calibri"/>
-                <w:color w:val="000000"/>
-              </w:rPr>
-            </w:pPr>
-            <w:r>
-              <w:rPr>
-                <w:rFonts w:ascii="Calibri" w:eastAsia="Times New Roman" w:hAnsi="Calibri" w:cs="Calibri"/>
-                <w:color w:val="000000"/>
-              </w:rPr>
-              <w:t xml:space="preserve">Removed file from </w:t>
-            </w:r>
-            <w:r>
-              <w:rPr>
-                <w:rFonts w:ascii="Calibri" w:eastAsia="Times New Roman" w:hAnsi="Calibri" w:cs="Calibri"/>
-                <w:color w:val="000000"/>
-              </w:rPr>
-              <w:t>git</w:t>
-            </w:r>
-          </w:p>
-          <w:p>
-            <w:pPr>
-              <w:spacing w:after="0" w:line="240" w:lineRule="auto"/>
-              <w:rPr>
-                <w:rFonts w:ascii="Calibri" w:eastAsia="Times New Roman" w:hAnsi="Calibri" w:cs="Calibri"/>
-                <w:color w:val="000000"/>
-              </w:rPr>
-            </w:pPr>
-            <w:r>
-              <w:rPr>
-                <w:rFonts w:ascii="Calibri" w:eastAsia="Times New Roman" w:hAnsi="Calibri" w:cs="Calibri"/>
-                <w:color w:val="000000"/>
-              </w:rPr>
-              <w:t xml:space="preserve">you </w:t>
-            </w:r>
-            <w:proofErr w:type="gramStart"/>
-            <w:r>
-              <w:rPr>
-                <w:rFonts w:ascii="Calibri" w:eastAsia="Times New Roman" w:hAnsi="Calibri" w:cs="Calibri"/>
-                <w:color w:val="000000"/>
-              </w:rPr>
-              <w:t>have to</w:t>
-            </w:r>
-            <w:proofErr w:type="gramEnd"/>
-            <w:r>
-              <w:rPr>
-                <w:rFonts w:ascii="Calibri" w:eastAsia="Times New Roman" w:hAnsi="Calibri" w:cs="Calibri"/>
-                <w:color w:val="000000"/>
-              </w:rPr>
-              <w:t xml:space="preserve"> remove it from your tracked files (more accurately, remove it from your staging area) and then commit.</w:t>
-            </w:r>
-            <w:r>
-              <w:rPr>
-                <w:rFonts w:ascii="Calibri" w:eastAsia="Times New Roman" w:hAnsi="Calibri" w:cs="Calibri"/>
-                <w:color w:val="000000"/>
-              </w:rPr>
-              <w:t xml:space="preserve"> Deletes file physically too</w:t>
+            <w:hideMark/>
+          </w:tcPr>
+          <w:p>
+            <w:pPr>
+              <w:spacing w:after="0" w:line="240" w:lineRule="auto"/>
+              <w:rPr>
+                <w:rFonts w:ascii="Calibri" w:eastAsia="Times New Roman" w:hAnsi="Calibri" w:cs="Calibri"/>
+                <w:color w:val="000000"/>
+              </w:rPr>
+            </w:pPr>
+            <w:r>
+              <w:rPr>
+                <w:rFonts w:ascii="Calibri" w:eastAsia="Times New Roman" w:hAnsi="Calibri" w:cs="Calibri"/>
+                <w:color w:val="000000"/>
+              </w:rPr>
+              <w:t> </w:t>
             </w:r>
           </w:p>
         </w:tc>
@@ -6382,35 +6587,22 @@
             <w:shd w:val="clear" w:color="auto" w:fill="auto"/>
             <w:noWrap/>
             <w:vAlign w:val="bottom"/>
-          </w:tcPr>
-          <w:p>
-            <w:pPr>
-              <w:spacing w:after="0" w:line="240" w:lineRule="auto"/>
-              <w:rPr>
-                <w:rFonts w:ascii="Calibri" w:eastAsia="Times New Roman" w:hAnsi="Calibri" w:cs="Calibri"/>
-                <w:color w:val="000000"/>
-              </w:rPr>
-            </w:pPr>
-            <w:r>
-              <w:rPr>
-                <w:rFonts w:ascii="Calibri" w:eastAsia="Times New Roman" w:hAnsi="Calibri" w:cs="Calibri"/>
-                <w:color w:val="000000"/>
-              </w:rPr>
-              <w:t>git rm</w:t>
-            </w:r>
-            <w:r>
-              <w:rPr>
-                <w:rFonts w:ascii="Calibri" w:eastAsia="Times New Roman" w:hAnsi="Calibri" w:cs="Calibri"/>
-                <w:color w:val="000000"/>
-              </w:rPr>
-              <w:t xml:space="preserve"> -f</w:t>
-            </w:r>
-            <w:r>
-              <w:rPr>
-                <w:rFonts w:ascii="Calibri" w:eastAsia="Times New Roman" w:hAnsi="Calibri" w:cs="Calibri"/>
-                <w:color w:val="000000"/>
-              </w:rPr>
-              <w:t xml:space="preserve"> &lt;file name&gt;</w:t>
+            <w:hideMark/>
+          </w:tcPr>
+          <w:p>
+            <w:pPr>
+              <w:spacing w:after="0" w:line="240" w:lineRule="auto"/>
+              <w:rPr>
+                <w:rFonts w:ascii="Calibri" w:eastAsia="Times New Roman" w:hAnsi="Calibri" w:cs="Calibri"/>
+                <w:color w:val="000000"/>
+              </w:rPr>
+            </w:pPr>
+            <w:r>
+              <w:rPr>
+                <w:rFonts w:ascii="Calibri" w:eastAsia="Times New Roman" w:hAnsi="Calibri" w:cs="Calibri"/>
+                <w:color w:val="000000"/>
+              </w:rPr>
+              <w:t> </w:t>
             </w:r>
           </w:p>
         </w:tc>
@@ -6421,7 +6613,8 @@
         </w:trPr>
         <w:tc>
           <w:tcPr>
-            <w:tcW w:w="290" w:type="pct"/>
+            <w:tcW w:w="5000" w:type="pct"/>
+            <w:gridSpan w:val="3"/>
             <w:tcBorders>
               <w:top w:val="single" w:sz="4" w:space="0" w:color="auto"/>
               <w:left w:val="single" w:sz="4" w:space="0" w:color="auto"/>
@@ -6435,6 +6628,45 @@
           <w:p>
             <w:pPr>
               <w:spacing w:after="0" w:line="240" w:lineRule="auto"/>
+              <w:rPr>
+                <w:rFonts w:ascii="Calibri" w:eastAsia="Times New Roman" w:hAnsi="Calibri" w:cs="Calibri"/>
+                <w:color w:val="000000"/>
+              </w:rPr>
+            </w:pPr>
+            <w:r>
+              <w:rPr>
+                <w:rFonts w:ascii="Calibri" w:eastAsia="Times New Roman" w:hAnsi="Calibri" w:cs="Calibri"/>
+                <w:b/>
+                <w:bCs/>
+                <w:color w:val="000000"/>
+                <w:sz w:val="36"/>
+                <w:szCs w:val="36"/>
+              </w:rPr>
+              <w:t>Remove a file from git</w:t>
+            </w:r>
+          </w:p>
+        </w:tc>
+      </w:tr>
+      <w:tr>
+        <w:trPr>
+          <w:trHeight w:val="600"/>
+        </w:trPr>
+        <w:tc>
+          <w:tcPr>
+            <w:tcW w:w="290" w:type="pct"/>
+            <w:tcBorders>
+              <w:top w:val="single" w:sz="4" w:space="0" w:color="auto"/>
+              <w:left w:val="single" w:sz="4" w:space="0" w:color="auto"/>
+              <w:bottom w:val="single" w:sz="4" w:space="0" w:color="auto"/>
+              <w:right w:val="single" w:sz="4" w:space="0" w:color="auto"/>
+            </w:tcBorders>
+            <w:shd w:val="clear" w:color="auto" w:fill="auto"/>
+            <w:noWrap/>
+            <w:vAlign w:val="center"/>
+          </w:tcPr>
+          <w:p>
+            <w:pPr>
+              <w:spacing w:after="0" w:line="240" w:lineRule="auto"/>
               <w:jc w:val="center"/>
               <w:rPr>
                 <w:rFonts w:ascii="Calibri" w:eastAsia="Times New Roman" w:hAnsi="Calibri" w:cs="Calibri"/>
@@ -6450,6 +6682,129 @@
                 <w:sz w:val="32"/>
                 <w:szCs w:val="32"/>
               </w:rPr>
+              <w:t>1</w:t>
+            </w:r>
+          </w:p>
+        </w:tc>
+        <w:tc>
+          <w:tcPr>
+            <w:tcW w:w="3624" w:type="pct"/>
+            <w:tcBorders>
+              <w:top w:val="single" w:sz="4" w:space="0" w:color="auto"/>
+              <w:left w:val="nil"/>
+              <w:bottom w:val="single" w:sz="4" w:space="0" w:color="auto"/>
+              <w:right w:val="single" w:sz="4" w:space="0" w:color="auto"/>
+            </w:tcBorders>
+            <w:shd w:val="clear" w:color="auto" w:fill="auto"/>
+            <w:noWrap/>
+            <w:vAlign w:val="bottom"/>
+          </w:tcPr>
+          <w:p>
+            <w:pPr>
+              <w:spacing w:after="0" w:line="240" w:lineRule="auto"/>
+              <w:rPr>
+                <w:rFonts w:ascii="Calibri" w:eastAsia="Times New Roman" w:hAnsi="Calibri" w:cs="Calibri"/>
+                <w:color w:val="000000"/>
+              </w:rPr>
+            </w:pPr>
+            <w:r>
+              <w:rPr>
+                <w:rFonts w:ascii="Calibri" w:eastAsia="Times New Roman" w:hAnsi="Calibri" w:cs="Calibri"/>
+                <w:color w:val="000000"/>
+              </w:rPr>
+              <w:t>Removed file from git</w:t>
+            </w:r>
+          </w:p>
+          <w:p>
+            <w:pPr>
+              <w:spacing w:after="0" w:line="240" w:lineRule="auto"/>
+              <w:rPr>
+                <w:rFonts w:ascii="Calibri" w:eastAsia="Times New Roman" w:hAnsi="Calibri" w:cs="Calibri"/>
+                <w:color w:val="000000"/>
+              </w:rPr>
+            </w:pPr>
+            <w:r>
+              <w:rPr>
+                <w:rFonts w:ascii="Calibri" w:eastAsia="Times New Roman" w:hAnsi="Calibri" w:cs="Calibri"/>
+                <w:color w:val="000000"/>
+              </w:rPr>
+              <w:t>you have to remove it from your tracked files (more accurately, remove it from your staging area) and then commit.</w:t>
+            </w:r>
+            <w:r>
+              <w:rPr>
+                <w:rFonts w:ascii="Calibri" w:eastAsia="Times New Roman" w:hAnsi="Calibri" w:cs="Calibri"/>
+                <w:color w:val="000000"/>
+              </w:rPr>
+              <w:t xml:space="preserve"> Deletes file physically too</w:t>
+            </w:r>
+          </w:p>
+        </w:tc>
+        <w:tc>
+          <w:tcPr>
+            <w:tcW w:w="1086" w:type="pct"/>
+            <w:tcBorders>
+              <w:top w:val="single" w:sz="4" w:space="0" w:color="auto"/>
+              <w:left w:val="nil"/>
+              <w:bottom w:val="single" w:sz="4" w:space="0" w:color="auto"/>
+              <w:right w:val="single" w:sz="4" w:space="0" w:color="auto"/>
+            </w:tcBorders>
+            <w:shd w:val="clear" w:color="auto" w:fill="auto"/>
+            <w:noWrap/>
+            <w:vAlign w:val="bottom"/>
+          </w:tcPr>
+          <w:p>
+            <w:pPr>
+              <w:spacing w:after="0" w:line="240" w:lineRule="auto"/>
+              <w:rPr>
+                <w:rFonts w:ascii="Calibri" w:eastAsia="Times New Roman" w:hAnsi="Calibri" w:cs="Calibri"/>
+                <w:color w:val="000000"/>
+              </w:rPr>
+            </w:pPr>
+            <w:r>
+              <w:rPr>
+                <w:rFonts w:ascii="Calibri" w:eastAsia="Times New Roman" w:hAnsi="Calibri" w:cs="Calibri"/>
+                <w:color w:val="000000"/>
+              </w:rPr>
+              <w:t>git rm -f &lt;file name&gt;</w:t>
+            </w:r>
+          </w:p>
+        </w:tc>
+      </w:tr>
+      <w:tr>
+        <w:trPr>
+          <w:trHeight w:val="600"/>
+        </w:trPr>
+        <w:tc>
+          <w:tcPr>
+            <w:tcW w:w="290" w:type="pct"/>
+            <w:tcBorders>
+              <w:top w:val="single" w:sz="4" w:space="0" w:color="auto"/>
+              <w:left w:val="single" w:sz="4" w:space="0" w:color="auto"/>
+              <w:bottom w:val="single" w:sz="4" w:space="0" w:color="auto"/>
+              <w:right w:val="single" w:sz="4" w:space="0" w:color="auto"/>
+            </w:tcBorders>
+            <w:shd w:val="clear" w:color="auto" w:fill="auto"/>
+            <w:noWrap/>
+            <w:vAlign w:val="center"/>
+          </w:tcPr>
+          <w:p>
+            <w:pPr>
+              <w:spacing w:after="0" w:line="240" w:lineRule="auto"/>
+              <w:jc w:val="center"/>
+              <w:rPr>
+                <w:rFonts w:ascii="Calibri" w:eastAsia="Times New Roman" w:hAnsi="Calibri" w:cs="Calibri"/>
+                <w:color w:val="000000"/>
+                <w:sz w:val="32"/>
+                <w:szCs w:val="32"/>
+              </w:rPr>
+            </w:pPr>
+            <w:r>
+              <w:rPr>
+                <w:rFonts w:ascii="Calibri" w:eastAsia="Times New Roman" w:hAnsi="Calibri" w:cs="Calibri"/>
+                <w:color w:val="000000"/>
+                <w:sz w:val="32"/>
+                <w:szCs w:val="32"/>
+              </w:rPr>
               <w:t>2</w:t>
             </w:r>
           </w:p>
@@ -6480,14 +6835,7 @@
                 <w:rFonts w:ascii="Calibri" w:eastAsia="Times New Roman" w:hAnsi="Calibri" w:cs="Calibri"/>
                 <w:color w:val="000000"/>
               </w:rPr>
-              <w:t>Removed file from git</w:t>
-            </w:r>
-            <w:r>
-              <w:rPr>
-                <w:rFonts w:ascii="Calibri" w:eastAsia="Times New Roman" w:hAnsi="Calibri" w:cs="Calibri"/>
-                <w:color w:val="000000"/>
-              </w:rPr>
-              <w:t xml:space="preserve"> staged area but lists file as to be tracked</w:t>
+              <w:t>Removed file from git staged area but lists file as to be tracked</w:t>
             </w:r>
           </w:p>
         </w:tc>
@@ -6517,21 +6865,858 @@
                 <w:rFonts w:ascii="Calibri" w:eastAsia="Times New Roman" w:hAnsi="Calibri" w:cs="Calibri"/>
                 <w:color w:val="000000"/>
               </w:rPr>
-              <w:t xml:space="preserve">git rm </w:t>
-            </w:r>
-            <w:r>
-              <w:rPr>
-                <w:rFonts w:ascii="Calibri" w:eastAsia="Times New Roman" w:hAnsi="Calibri" w:cs="Calibri"/>
-                <w:color w:val="000000"/>
-              </w:rPr>
-              <w:t xml:space="preserve">–cached </w:t>
-            </w:r>
-            <w:r>
-              <w:rPr>
-                <w:rFonts w:ascii="Calibri" w:eastAsia="Times New Roman" w:hAnsi="Calibri" w:cs="Calibri"/>
-                <w:color w:val="000000"/>
-              </w:rPr>
-              <w:t>&lt;file name&gt;</w:t>
+              <w:t>git rm –cached &lt;file name&gt;</w:t>
+            </w:r>
+          </w:p>
+        </w:tc>
+      </w:tr>
+      <w:tr>
+        <w:trPr>
+          <w:trHeight w:val="600"/>
+        </w:trPr>
+        <w:tc>
+          <w:tcPr>
+            <w:tcW w:w="290" w:type="pct"/>
+            <w:tcBorders>
+              <w:top w:val="single" w:sz="4" w:space="0" w:color="auto"/>
+              <w:left w:val="single" w:sz="4" w:space="0" w:color="auto"/>
+              <w:bottom w:val="single" w:sz="4" w:space="0" w:color="auto"/>
+              <w:right w:val="single" w:sz="4" w:space="0" w:color="auto"/>
+            </w:tcBorders>
+            <w:shd w:val="clear" w:color="auto" w:fill="auto"/>
+            <w:noWrap/>
+            <w:vAlign w:val="center"/>
+          </w:tcPr>
+          <w:p>
+            <w:pPr>
+              <w:spacing w:after="0" w:line="240" w:lineRule="auto"/>
+              <w:jc w:val="center"/>
+              <w:rPr>
+                <w:rFonts w:ascii="Calibri" w:eastAsia="Times New Roman" w:hAnsi="Calibri" w:cs="Calibri"/>
+                <w:color w:val="000000"/>
+                <w:sz w:val="32"/>
+                <w:szCs w:val="32"/>
+              </w:rPr>
+            </w:pPr>
+          </w:p>
+        </w:tc>
+        <w:tc>
+          <w:tcPr>
+            <w:tcW w:w="3624" w:type="pct"/>
+            <w:tcBorders>
+              <w:top w:val="single" w:sz="4" w:space="0" w:color="auto"/>
+              <w:left w:val="nil"/>
+              <w:bottom w:val="single" w:sz="4" w:space="0" w:color="auto"/>
+              <w:right w:val="single" w:sz="4" w:space="0" w:color="auto"/>
+            </w:tcBorders>
+            <w:shd w:val="clear" w:color="auto" w:fill="auto"/>
+            <w:noWrap/>
+            <w:vAlign w:val="bottom"/>
+          </w:tcPr>
+          <w:p>
+            <w:pPr>
+              <w:spacing w:after="0" w:line="240" w:lineRule="auto"/>
+              <w:rPr>
+                <w:rFonts w:ascii="Calibri" w:eastAsia="Times New Roman" w:hAnsi="Calibri" w:cs="Calibri"/>
+                <w:color w:val="000000"/>
+              </w:rPr>
+            </w:pPr>
+          </w:p>
+        </w:tc>
+        <w:tc>
+          <w:tcPr>
+            <w:tcW w:w="1086" w:type="pct"/>
+            <w:tcBorders>
+              <w:top w:val="single" w:sz="4" w:space="0" w:color="auto"/>
+              <w:left w:val="nil"/>
+              <w:bottom w:val="single" w:sz="4" w:space="0" w:color="auto"/>
+              <w:right w:val="single" w:sz="4" w:space="0" w:color="auto"/>
+            </w:tcBorders>
+            <w:shd w:val="clear" w:color="auto" w:fill="auto"/>
+            <w:noWrap/>
+            <w:vAlign w:val="bottom"/>
+          </w:tcPr>
+          <w:p>
+            <w:pPr>
+              <w:spacing w:after="0" w:line="240" w:lineRule="auto"/>
+              <w:rPr>
+                <w:rFonts w:ascii="Calibri" w:eastAsia="Times New Roman" w:hAnsi="Calibri" w:cs="Calibri"/>
+                <w:color w:val="000000"/>
+              </w:rPr>
+            </w:pPr>
+          </w:p>
+        </w:tc>
+      </w:tr>
+      <w:tr>
+        <w:trPr>
+          <w:trHeight w:val="600"/>
+        </w:trPr>
+        <w:tc>
+          <w:tcPr>
+            <w:tcW w:w="290" w:type="pct"/>
+            <w:tcBorders>
+              <w:top w:val="single" w:sz="4" w:space="0" w:color="auto"/>
+              <w:left w:val="single" w:sz="4" w:space="0" w:color="auto"/>
+              <w:bottom w:val="single" w:sz="4" w:space="0" w:color="auto"/>
+              <w:right w:val="single" w:sz="4" w:space="0" w:color="auto"/>
+            </w:tcBorders>
+            <w:shd w:val="clear" w:color="auto" w:fill="auto"/>
+            <w:noWrap/>
+            <w:vAlign w:val="center"/>
+          </w:tcPr>
+          <w:p>
+            <w:pPr>
+              <w:spacing w:after="0" w:line="240" w:lineRule="auto"/>
+              <w:jc w:val="center"/>
+              <w:rPr>
+                <w:rFonts w:ascii="Calibri" w:eastAsia="Times New Roman" w:hAnsi="Calibri" w:cs="Calibri"/>
+                <w:color w:val="000000"/>
+                <w:sz w:val="32"/>
+                <w:szCs w:val="32"/>
+              </w:rPr>
+            </w:pPr>
+          </w:p>
+        </w:tc>
+        <w:tc>
+          <w:tcPr>
+            <w:tcW w:w="3624" w:type="pct"/>
+            <w:tcBorders>
+              <w:top w:val="single" w:sz="4" w:space="0" w:color="auto"/>
+              <w:left w:val="nil"/>
+              <w:bottom w:val="single" w:sz="4" w:space="0" w:color="auto"/>
+              <w:right w:val="single" w:sz="4" w:space="0" w:color="auto"/>
+            </w:tcBorders>
+            <w:shd w:val="clear" w:color="auto" w:fill="auto"/>
+            <w:noWrap/>
+            <w:vAlign w:val="bottom"/>
+          </w:tcPr>
+          <w:p>
+            <w:pPr>
+              <w:spacing w:after="0" w:line="240" w:lineRule="auto"/>
+              <w:rPr>
+                <w:rFonts w:ascii="Calibri" w:eastAsia="Times New Roman" w:hAnsi="Calibri" w:cs="Calibri"/>
+                <w:color w:val="000000"/>
+              </w:rPr>
+            </w:pPr>
+          </w:p>
+        </w:tc>
+        <w:tc>
+          <w:tcPr>
+            <w:tcW w:w="1086" w:type="pct"/>
+            <w:tcBorders>
+              <w:top w:val="single" w:sz="4" w:space="0" w:color="auto"/>
+              <w:left w:val="nil"/>
+              <w:bottom w:val="single" w:sz="4" w:space="0" w:color="auto"/>
+              <w:right w:val="single" w:sz="4" w:space="0" w:color="auto"/>
+            </w:tcBorders>
+            <w:shd w:val="clear" w:color="auto" w:fill="auto"/>
+            <w:noWrap/>
+            <w:vAlign w:val="bottom"/>
+          </w:tcPr>
+          <w:p>
+            <w:pPr>
+              <w:spacing w:after="0" w:line="240" w:lineRule="auto"/>
+              <w:rPr>
+                <w:rFonts w:ascii="Calibri" w:eastAsia="Times New Roman" w:hAnsi="Calibri" w:cs="Calibri"/>
+                <w:color w:val="000000"/>
+              </w:rPr>
+            </w:pPr>
+          </w:p>
+        </w:tc>
+      </w:tr>
+      <w:tr>
+        <w:trPr>
+          <w:trHeight w:val="600"/>
+        </w:trPr>
+        <w:tc>
+          <w:tcPr>
+            <w:tcW w:w="290" w:type="pct"/>
+            <w:tcBorders>
+              <w:top w:val="single" w:sz="4" w:space="0" w:color="auto"/>
+              <w:left w:val="single" w:sz="4" w:space="0" w:color="auto"/>
+              <w:bottom w:val="single" w:sz="4" w:space="0" w:color="auto"/>
+              <w:right w:val="single" w:sz="4" w:space="0" w:color="auto"/>
+            </w:tcBorders>
+            <w:shd w:val="clear" w:color="auto" w:fill="auto"/>
+            <w:noWrap/>
+            <w:vAlign w:val="center"/>
+          </w:tcPr>
+          <w:p>
+            <w:pPr>
+              <w:spacing w:after="0" w:line="240" w:lineRule="auto"/>
+              <w:jc w:val="center"/>
+              <w:rPr>
+                <w:rFonts w:ascii="Calibri" w:eastAsia="Times New Roman" w:hAnsi="Calibri" w:cs="Calibri"/>
+                <w:color w:val="000000"/>
+                <w:sz w:val="32"/>
+                <w:szCs w:val="32"/>
+              </w:rPr>
+            </w:pPr>
+          </w:p>
+        </w:tc>
+        <w:tc>
+          <w:tcPr>
+            <w:tcW w:w="3624" w:type="pct"/>
+            <w:tcBorders>
+              <w:top w:val="single" w:sz="4" w:space="0" w:color="auto"/>
+              <w:left w:val="nil"/>
+              <w:bottom w:val="single" w:sz="4" w:space="0" w:color="auto"/>
+              <w:right w:val="single" w:sz="4" w:space="0" w:color="auto"/>
+            </w:tcBorders>
+            <w:shd w:val="clear" w:color="auto" w:fill="auto"/>
+            <w:noWrap/>
+            <w:vAlign w:val="bottom"/>
+          </w:tcPr>
+          <w:p>
+            <w:pPr>
+              <w:spacing w:after="0" w:line="240" w:lineRule="auto"/>
+              <w:rPr>
+                <w:rFonts w:ascii="Calibri" w:eastAsia="Times New Roman" w:hAnsi="Calibri" w:cs="Calibri"/>
+                <w:color w:val="000000"/>
+              </w:rPr>
+            </w:pPr>
+          </w:p>
+        </w:tc>
+        <w:tc>
+          <w:tcPr>
+            <w:tcW w:w="1086" w:type="pct"/>
+            <w:tcBorders>
+              <w:top w:val="single" w:sz="4" w:space="0" w:color="auto"/>
+              <w:left w:val="nil"/>
+              <w:bottom w:val="single" w:sz="4" w:space="0" w:color="auto"/>
+              <w:right w:val="single" w:sz="4" w:space="0" w:color="auto"/>
+            </w:tcBorders>
+            <w:shd w:val="clear" w:color="auto" w:fill="auto"/>
+            <w:noWrap/>
+            <w:vAlign w:val="bottom"/>
+          </w:tcPr>
+          <w:p>
+            <w:pPr>
+              <w:spacing w:after="0" w:line="240" w:lineRule="auto"/>
+              <w:rPr>
+                <w:rFonts w:ascii="Calibri" w:eastAsia="Times New Roman" w:hAnsi="Calibri" w:cs="Calibri"/>
+                <w:color w:val="000000"/>
+              </w:rPr>
+            </w:pPr>
+          </w:p>
+        </w:tc>
+      </w:tr>
+      <w:tr>
+        <w:trPr>
+          <w:trHeight w:val="600"/>
+        </w:trPr>
+        <w:tc>
+          <w:tcPr>
+            <w:tcW w:w="290" w:type="pct"/>
+            <w:tcBorders>
+              <w:top w:val="single" w:sz="4" w:space="0" w:color="auto"/>
+              <w:left w:val="single" w:sz="4" w:space="0" w:color="auto"/>
+              <w:bottom w:val="single" w:sz="4" w:space="0" w:color="auto"/>
+              <w:right w:val="single" w:sz="4" w:space="0" w:color="auto"/>
+            </w:tcBorders>
+            <w:shd w:val="clear" w:color="auto" w:fill="auto"/>
+            <w:noWrap/>
+            <w:vAlign w:val="center"/>
+          </w:tcPr>
+          <w:p>
+            <w:pPr>
+              <w:spacing w:after="0" w:line="240" w:lineRule="auto"/>
+              <w:jc w:val="center"/>
+              <w:rPr>
+                <w:rFonts w:ascii="Calibri" w:eastAsia="Times New Roman" w:hAnsi="Calibri" w:cs="Calibri"/>
+                <w:color w:val="000000"/>
+                <w:sz w:val="32"/>
+                <w:szCs w:val="32"/>
+              </w:rPr>
+            </w:pPr>
+          </w:p>
+        </w:tc>
+        <w:tc>
+          <w:tcPr>
+            <w:tcW w:w="3624" w:type="pct"/>
+            <w:tcBorders>
+              <w:top w:val="single" w:sz="4" w:space="0" w:color="auto"/>
+              <w:left w:val="nil"/>
+              <w:bottom w:val="single" w:sz="4" w:space="0" w:color="auto"/>
+              <w:right w:val="single" w:sz="4" w:space="0" w:color="auto"/>
+            </w:tcBorders>
+            <w:shd w:val="clear" w:color="auto" w:fill="auto"/>
+            <w:noWrap/>
+            <w:vAlign w:val="bottom"/>
+          </w:tcPr>
+          <w:p>
+            <w:pPr>
+              <w:spacing w:after="0" w:line="240" w:lineRule="auto"/>
+              <w:rPr>
+                <w:rFonts w:ascii="Calibri" w:eastAsia="Times New Roman" w:hAnsi="Calibri" w:cs="Calibri"/>
+                <w:color w:val="000000"/>
+              </w:rPr>
+            </w:pPr>
+          </w:p>
+        </w:tc>
+        <w:tc>
+          <w:tcPr>
+            <w:tcW w:w="1086" w:type="pct"/>
+            <w:tcBorders>
+              <w:top w:val="single" w:sz="4" w:space="0" w:color="auto"/>
+              <w:left w:val="nil"/>
+              <w:bottom w:val="single" w:sz="4" w:space="0" w:color="auto"/>
+              <w:right w:val="single" w:sz="4" w:space="0" w:color="auto"/>
+            </w:tcBorders>
+            <w:shd w:val="clear" w:color="auto" w:fill="auto"/>
+            <w:noWrap/>
+            <w:vAlign w:val="bottom"/>
+          </w:tcPr>
+          <w:p>
+            <w:pPr>
+              <w:spacing w:after="0" w:line="240" w:lineRule="auto"/>
+              <w:rPr>
+                <w:rFonts w:ascii="Calibri" w:eastAsia="Times New Roman" w:hAnsi="Calibri" w:cs="Calibri"/>
+                <w:color w:val="000000"/>
+              </w:rPr>
+            </w:pPr>
+          </w:p>
+        </w:tc>
+      </w:tr>
+      <w:tr>
+        <w:trPr>
+          <w:trHeight w:val="600"/>
+        </w:trPr>
+        <w:tc>
+          <w:tcPr>
+            <w:tcW w:w="290" w:type="pct"/>
+            <w:tcBorders>
+              <w:top w:val="single" w:sz="4" w:space="0" w:color="auto"/>
+              <w:left w:val="single" w:sz="4" w:space="0" w:color="auto"/>
+              <w:bottom w:val="single" w:sz="4" w:space="0" w:color="auto"/>
+              <w:right w:val="single" w:sz="4" w:space="0" w:color="auto"/>
+            </w:tcBorders>
+            <w:shd w:val="clear" w:color="auto" w:fill="auto"/>
+            <w:noWrap/>
+            <w:vAlign w:val="center"/>
+          </w:tcPr>
+          <w:p>
+            <w:pPr>
+              <w:spacing w:after="0" w:line="240" w:lineRule="auto"/>
+              <w:jc w:val="center"/>
+              <w:rPr>
+                <w:rFonts w:ascii="Calibri" w:eastAsia="Times New Roman" w:hAnsi="Calibri" w:cs="Calibri"/>
+                <w:color w:val="000000"/>
+                <w:sz w:val="32"/>
+                <w:szCs w:val="32"/>
+              </w:rPr>
+            </w:pPr>
+          </w:p>
+        </w:tc>
+        <w:tc>
+          <w:tcPr>
+            <w:tcW w:w="3624" w:type="pct"/>
+            <w:tcBorders>
+              <w:top w:val="single" w:sz="4" w:space="0" w:color="auto"/>
+              <w:left w:val="nil"/>
+              <w:bottom w:val="single" w:sz="4" w:space="0" w:color="auto"/>
+              <w:right w:val="single" w:sz="4" w:space="0" w:color="auto"/>
+            </w:tcBorders>
+            <w:shd w:val="clear" w:color="auto" w:fill="auto"/>
+            <w:noWrap/>
+            <w:vAlign w:val="bottom"/>
+          </w:tcPr>
+          <w:p>
+            <w:pPr>
+              <w:spacing w:after="0" w:line="240" w:lineRule="auto"/>
+              <w:rPr>
+                <w:rFonts w:ascii="Calibri" w:eastAsia="Times New Roman" w:hAnsi="Calibri" w:cs="Calibri"/>
+                <w:color w:val="000000"/>
+              </w:rPr>
+            </w:pPr>
+          </w:p>
+        </w:tc>
+        <w:tc>
+          <w:tcPr>
+            <w:tcW w:w="1086" w:type="pct"/>
+            <w:tcBorders>
+              <w:top w:val="single" w:sz="4" w:space="0" w:color="auto"/>
+              <w:left w:val="nil"/>
+              <w:bottom w:val="single" w:sz="4" w:space="0" w:color="auto"/>
+              <w:right w:val="single" w:sz="4" w:space="0" w:color="auto"/>
+            </w:tcBorders>
+            <w:shd w:val="clear" w:color="auto" w:fill="auto"/>
+            <w:noWrap/>
+            <w:vAlign w:val="bottom"/>
+          </w:tcPr>
+          <w:p>
+            <w:pPr>
+              <w:spacing w:after="0" w:line="240" w:lineRule="auto"/>
+              <w:rPr>
+                <w:rFonts w:ascii="Calibri" w:eastAsia="Times New Roman" w:hAnsi="Calibri" w:cs="Calibri"/>
+                <w:color w:val="000000"/>
+              </w:rPr>
+            </w:pPr>
+          </w:p>
+        </w:tc>
+      </w:tr>
+      <w:tr>
+        <w:trPr>
+          <w:trHeight w:val="600"/>
+        </w:trPr>
+        <w:tc>
+          <w:tcPr>
+            <w:tcW w:w="290" w:type="pct"/>
+            <w:tcBorders>
+              <w:top w:val="single" w:sz="4" w:space="0" w:color="auto"/>
+              <w:left w:val="single" w:sz="4" w:space="0" w:color="auto"/>
+              <w:bottom w:val="single" w:sz="4" w:space="0" w:color="auto"/>
+              <w:right w:val="single" w:sz="4" w:space="0" w:color="auto"/>
+            </w:tcBorders>
+            <w:shd w:val="clear" w:color="auto" w:fill="auto"/>
+            <w:noWrap/>
+            <w:vAlign w:val="center"/>
+          </w:tcPr>
+          <w:p>
+            <w:pPr>
+              <w:spacing w:after="0" w:line="240" w:lineRule="auto"/>
+              <w:jc w:val="center"/>
+              <w:rPr>
+                <w:rFonts w:ascii="Calibri" w:eastAsia="Times New Roman" w:hAnsi="Calibri" w:cs="Calibri"/>
+                <w:color w:val="000000"/>
+                <w:sz w:val="32"/>
+                <w:szCs w:val="32"/>
+              </w:rPr>
+            </w:pPr>
+          </w:p>
+        </w:tc>
+        <w:tc>
+          <w:tcPr>
+            <w:tcW w:w="3624" w:type="pct"/>
+            <w:tcBorders>
+              <w:top w:val="single" w:sz="4" w:space="0" w:color="auto"/>
+              <w:left w:val="nil"/>
+              <w:bottom w:val="single" w:sz="4" w:space="0" w:color="auto"/>
+              <w:right w:val="single" w:sz="4" w:space="0" w:color="auto"/>
+            </w:tcBorders>
+            <w:shd w:val="clear" w:color="auto" w:fill="auto"/>
+            <w:noWrap/>
+            <w:vAlign w:val="bottom"/>
+          </w:tcPr>
+          <w:p>
+            <w:pPr>
+              <w:spacing w:after="0" w:line="240" w:lineRule="auto"/>
+              <w:rPr>
+                <w:rFonts w:ascii="Calibri" w:eastAsia="Times New Roman" w:hAnsi="Calibri" w:cs="Calibri"/>
+                <w:color w:val="000000"/>
+              </w:rPr>
+            </w:pPr>
+          </w:p>
+        </w:tc>
+        <w:tc>
+          <w:tcPr>
+            <w:tcW w:w="1086" w:type="pct"/>
+            <w:tcBorders>
+              <w:top w:val="single" w:sz="4" w:space="0" w:color="auto"/>
+              <w:left w:val="nil"/>
+              <w:bottom w:val="single" w:sz="4" w:space="0" w:color="auto"/>
+              <w:right w:val="single" w:sz="4" w:space="0" w:color="auto"/>
+            </w:tcBorders>
+            <w:shd w:val="clear" w:color="auto" w:fill="auto"/>
+            <w:noWrap/>
+            <w:vAlign w:val="bottom"/>
+          </w:tcPr>
+          <w:p>
+            <w:pPr>
+              <w:spacing w:after="0" w:line="240" w:lineRule="auto"/>
+              <w:rPr>
+                <w:rFonts w:ascii="Calibri" w:eastAsia="Times New Roman" w:hAnsi="Calibri" w:cs="Calibri"/>
+                <w:color w:val="000000"/>
+              </w:rPr>
+            </w:pPr>
+          </w:p>
+        </w:tc>
+      </w:tr>
+      <w:tr>
+        <w:trPr>
+          <w:trHeight w:val="600"/>
+        </w:trPr>
+        <w:tc>
+          <w:tcPr>
+            <w:tcW w:w="290" w:type="pct"/>
+            <w:tcBorders>
+              <w:top w:val="single" w:sz="4" w:space="0" w:color="auto"/>
+              <w:left w:val="single" w:sz="4" w:space="0" w:color="auto"/>
+              <w:bottom w:val="single" w:sz="4" w:space="0" w:color="auto"/>
+              <w:right w:val="single" w:sz="4" w:space="0" w:color="auto"/>
+            </w:tcBorders>
+            <w:shd w:val="clear" w:color="auto" w:fill="auto"/>
+            <w:noWrap/>
+            <w:vAlign w:val="center"/>
+          </w:tcPr>
+          <w:p>
+            <w:pPr>
+              <w:spacing w:after="0" w:line="240" w:lineRule="auto"/>
+              <w:jc w:val="center"/>
+              <w:rPr>
+                <w:rFonts w:ascii="Calibri" w:eastAsia="Times New Roman" w:hAnsi="Calibri" w:cs="Calibri"/>
+                <w:color w:val="000000"/>
+                <w:sz w:val="32"/>
+                <w:szCs w:val="32"/>
+              </w:rPr>
+            </w:pPr>
+          </w:p>
+        </w:tc>
+        <w:tc>
+          <w:tcPr>
+            <w:tcW w:w="3624" w:type="pct"/>
+            <w:tcBorders>
+              <w:top w:val="single" w:sz="4" w:space="0" w:color="auto"/>
+              <w:left w:val="nil"/>
+              <w:bottom w:val="single" w:sz="4" w:space="0" w:color="auto"/>
+              <w:right w:val="single" w:sz="4" w:space="0" w:color="auto"/>
+            </w:tcBorders>
+            <w:shd w:val="clear" w:color="auto" w:fill="auto"/>
+            <w:noWrap/>
+            <w:vAlign w:val="bottom"/>
+          </w:tcPr>
+          <w:p>
+            <w:pPr>
+              <w:spacing w:after="0" w:line="240" w:lineRule="auto"/>
+              <w:rPr>
+                <w:rFonts w:ascii="Calibri" w:eastAsia="Times New Roman" w:hAnsi="Calibri" w:cs="Calibri"/>
+                <w:color w:val="000000"/>
+              </w:rPr>
+            </w:pPr>
+          </w:p>
+        </w:tc>
+        <w:tc>
+          <w:tcPr>
+            <w:tcW w:w="1086" w:type="pct"/>
+            <w:tcBorders>
+              <w:top w:val="single" w:sz="4" w:space="0" w:color="auto"/>
+              <w:left w:val="nil"/>
+              <w:bottom w:val="single" w:sz="4" w:space="0" w:color="auto"/>
+              <w:right w:val="single" w:sz="4" w:space="0" w:color="auto"/>
+            </w:tcBorders>
+            <w:shd w:val="clear" w:color="auto" w:fill="auto"/>
+            <w:noWrap/>
+            <w:vAlign w:val="bottom"/>
+          </w:tcPr>
+          <w:p>
+            <w:pPr>
+              <w:spacing w:after="0" w:line="240" w:lineRule="auto"/>
+              <w:rPr>
+                <w:rFonts w:ascii="Calibri" w:eastAsia="Times New Roman" w:hAnsi="Calibri" w:cs="Calibri"/>
+                <w:color w:val="000000"/>
+              </w:rPr>
+            </w:pPr>
+          </w:p>
+        </w:tc>
+      </w:tr>
+      <w:tr>
+        <w:trPr>
+          <w:trHeight w:val="600"/>
+        </w:trPr>
+        <w:tc>
+          <w:tcPr>
+            <w:tcW w:w="290" w:type="pct"/>
+            <w:tcBorders>
+              <w:top w:val="single" w:sz="4" w:space="0" w:color="auto"/>
+              <w:left w:val="single" w:sz="4" w:space="0" w:color="auto"/>
+              <w:bottom w:val="single" w:sz="4" w:space="0" w:color="auto"/>
+              <w:right w:val="single" w:sz="4" w:space="0" w:color="auto"/>
+            </w:tcBorders>
+            <w:shd w:val="clear" w:color="auto" w:fill="auto"/>
+            <w:noWrap/>
+            <w:vAlign w:val="center"/>
+          </w:tcPr>
+          <w:p>
+            <w:pPr>
+              <w:spacing w:after="0" w:line="240" w:lineRule="auto"/>
+              <w:jc w:val="center"/>
+              <w:rPr>
+                <w:rFonts w:ascii="Calibri" w:eastAsia="Times New Roman" w:hAnsi="Calibri" w:cs="Calibri"/>
+                <w:color w:val="000000"/>
+                <w:sz w:val="32"/>
+                <w:szCs w:val="32"/>
+              </w:rPr>
+            </w:pPr>
+          </w:p>
+        </w:tc>
+        <w:tc>
+          <w:tcPr>
+            <w:tcW w:w="3624" w:type="pct"/>
+            <w:tcBorders>
+              <w:top w:val="single" w:sz="4" w:space="0" w:color="auto"/>
+              <w:left w:val="nil"/>
+              <w:bottom w:val="single" w:sz="4" w:space="0" w:color="auto"/>
+              <w:right w:val="single" w:sz="4" w:space="0" w:color="auto"/>
+            </w:tcBorders>
+            <w:shd w:val="clear" w:color="auto" w:fill="auto"/>
+            <w:noWrap/>
+            <w:vAlign w:val="bottom"/>
+          </w:tcPr>
+          <w:p>
+            <w:pPr>
+              <w:spacing w:after="0" w:line="240" w:lineRule="auto"/>
+              <w:rPr>
+                <w:rFonts w:ascii="Calibri" w:eastAsia="Times New Roman" w:hAnsi="Calibri" w:cs="Calibri"/>
+                <w:color w:val="000000"/>
+              </w:rPr>
+            </w:pPr>
+          </w:p>
+        </w:tc>
+        <w:tc>
+          <w:tcPr>
+            <w:tcW w:w="1086" w:type="pct"/>
+            <w:tcBorders>
+              <w:top w:val="single" w:sz="4" w:space="0" w:color="auto"/>
+              <w:left w:val="nil"/>
+              <w:bottom w:val="single" w:sz="4" w:space="0" w:color="auto"/>
+              <w:right w:val="single" w:sz="4" w:space="0" w:color="auto"/>
+            </w:tcBorders>
+            <w:shd w:val="clear" w:color="auto" w:fill="auto"/>
+            <w:noWrap/>
+            <w:vAlign w:val="bottom"/>
+          </w:tcPr>
+          <w:p>
+            <w:pPr>
+              <w:spacing w:after="0" w:line="240" w:lineRule="auto"/>
+              <w:rPr>
+                <w:rFonts w:ascii="Calibri" w:eastAsia="Times New Roman" w:hAnsi="Calibri" w:cs="Calibri"/>
+                <w:color w:val="000000"/>
+              </w:rPr>
+            </w:pPr>
+          </w:p>
+        </w:tc>
+      </w:tr>
+      <w:tr>
+        <w:trPr>
+          <w:trHeight w:val="600"/>
+        </w:trPr>
+        <w:tc>
+          <w:tcPr>
+            <w:tcW w:w="5000" w:type="pct"/>
+            <w:gridSpan w:val="3"/>
+            <w:tcBorders>
+              <w:top w:val="single" w:sz="4" w:space="0" w:color="auto"/>
+              <w:left w:val="single" w:sz="4" w:space="0" w:color="auto"/>
+              <w:bottom w:val="single" w:sz="4" w:space="0" w:color="auto"/>
+              <w:right w:val="single" w:sz="4" w:space="0" w:color="auto"/>
+            </w:tcBorders>
+            <w:shd w:val="clear" w:color="auto" w:fill="auto"/>
+            <w:noWrap/>
+            <w:vAlign w:val="center"/>
+          </w:tcPr>
+          <w:p>
+            <w:pPr>
+              <w:spacing w:after="0" w:line="240" w:lineRule="auto"/>
+              <w:rPr>
+                <w:rFonts w:ascii="Calibri" w:eastAsia="Times New Roman" w:hAnsi="Calibri" w:cs="Calibri"/>
+                <w:color w:val="000000"/>
+              </w:rPr>
+            </w:pPr>
+            <w:r>
+              <w:rPr>
+                <w:rFonts w:ascii="Calibri" w:eastAsia="Times New Roman" w:hAnsi="Calibri" w:cs="Calibri"/>
+                <w:b/>
+                <w:bCs/>
+                <w:color w:val="000000"/>
+                <w:sz w:val="36"/>
+                <w:szCs w:val="36"/>
+              </w:rPr>
+              <w:t>Branches</w:t>
+            </w:r>
+          </w:p>
+        </w:tc>
+      </w:tr>
+      <w:tr>
+        <w:trPr>
+          <w:trHeight w:val="600"/>
+        </w:trPr>
+        <w:tc>
+          <w:tcPr>
+            <w:tcW w:w="290" w:type="pct"/>
+            <w:tcBorders>
+              <w:top w:val="single" w:sz="4" w:space="0" w:color="auto"/>
+              <w:left w:val="single" w:sz="4" w:space="0" w:color="auto"/>
+              <w:bottom w:val="single" w:sz="4" w:space="0" w:color="auto"/>
+              <w:right w:val="single" w:sz="4" w:space="0" w:color="auto"/>
+            </w:tcBorders>
+            <w:shd w:val="clear" w:color="auto" w:fill="auto"/>
+            <w:noWrap/>
+            <w:vAlign w:val="center"/>
+          </w:tcPr>
+          <w:p>
+            <w:pPr>
+              <w:spacing w:after="0" w:line="240" w:lineRule="auto"/>
+              <w:jc w:val="center"/>
+              <w:rPr>
+                <w:rFonts w:ascii="Calibri" w:eastAsia="Times New Roman" w:hAnsi="Calibri" w:cs="Calibri"/>
+                <w:color w:val="000000"/>
+                <w:sz w:val="32"/>
+                <w:szCs w:val="32"/>
+              </w:rPr>
+            </w:pPr>
+            <w:r>
+              <w:rPr>
+                <w:rFonts w:ascii="Calibri" w:eastAsia="Times New Roman" w:hAnsi="Calibri" w:cs="Calibri"/>
+                <w:color w:val="000000"/>
+                <w:sz w:val="32"/>
+                <w:szCs w:val="32"/>
+              </w:rPr>
+              <w:t>1</w:t>
+            </w:r>
+          </w:p>
+        </w:tc>
+        <w:tc>
+          <w:tcPr>
+            <w:tcW w:w="3624" w:type="pct"/>
+            <w:tcBorders>
+              <w:top w:val="single" w:sz="4" w:space="0" w:color="auto"/>
+              <w:left w:val="nil"/>
+              <w:bottom w:val="single" w:sz="4" w:space="0" w:color="auto"/>
+              <w:right w:val="single" w:sz="4" w:space="0" w:color="auto"/>
+            </w:tcBorders>
+            <w:shd w:val="clear" w:color="auto" w:fill="auto"/>
+            <w:noWrap/>
+            <w:vAlign w:val="bottom"/>
+          </w:tcPr>
+          <w:p>
+            <w:pPr>
+              <w:spacing w:after="0" w:line="240" w:lineRule="auto"/>
+              <w:rPr>
+                <w:rFonts w:ascii="Calibri" w:eastAsia="Times New Roman" w:hAnsi="Calibri" w:cs="Calibri"/>
+                <w:color w:val="000000"/>
+              </w:rPr>
+            </w:pPr>
+          </w:p>
+        </w:tc>
+        <w:tc>
+          <w:tcPr>
+            <w:tcW w:w="1086" w:type="pct"/>
+            <w:tcBorders>
+              <w:top w:val="single" w:sz="4" w:space="0" w:color="auto"/>
+              <w:left w:val="nil"/>
+              <w:bottom w:val="single" w:sz="4" w:space="0" w:color="auto"/>
+              <w:right w:val="single" w:sz="4" w:space="0" w:color="auto"/>
+            </w:tcBorders>
+            <w:shd w:val="clear" w:color="auto" w:fill="auto"/>
+            <w:noWrap/>
+            <w:vAlign w:val="bottom"/>
+          </w:tcPr>
+          <w:p>
+            <w:pPr>
+              <w:spacing w:after="0" w:line="240" w:lineRule="auto"/>
+              <w:rPr>
+                <w:rFonts w:ascii="Calibri" w:eastAsia="Times New Roman" w:hAnsi="Calibri" w:cs="Calibri"/>
+                <w:color w:val="000000"/>
+              </w:rPr>
+            </w:pPr>
+            <w:r>
+              <w:rPr>
+                <w:rFonts w:ascii="Calibri" w:eastAsia="Times New Roman" w:hAnsi="Calibri" w:cs="Calibri"/>
+                <w:color w:val="000000"/>
+              </w:rPr>
+              <w:t>git checkout branch</w:t>
+            </w:r>
+          </w:p>
+        </w:tc>
+      </w:tr>
+      <w:tr>
+        <w:trPr>
+          <w:trHeight w:val="600"/>
+        </w:trPr>
+        <w:tc>
+          <w:tcPr>
+            <w:tcW w:w="290" w:type="pct"/>
+            <w:tcBorders>
+              <w:top w:val="single" w:sz="4" w:space="0" w:color="auto"/>
+              <w:left w:val="single" w:sz="4" w:space="0" w:color="auto"/>
+              <w:bottom w:val="single" w:sz="4" w:space="0" w:color="auto"/>
+              <w:right w:val="single" w:sz="4" w:space="0" w:color="auto"/>
+            </w:tcBorders>
+            <w:shd w:val="clear" w:color="auto" w:fill="auto"/>
+            <w:noWrap/>
+            <w:vAlign w:val="center"/>
+          </w:tcPr>
+          <w:p>
+            <w:pPr>
+              <w:spacing w:after="0" w:line="240" w:lineRule="auto"/>
+              <w:jc w:val="center"/>
+              <w:rPr>
+                <w:rFonts w:ascii="Calibri" w:eastAsia="Times New Roman" w:hAnsi="Calibri" w:cs="Calibri"/>
+                <w:color w:val="000000"/>
+                <w:sz w:val="32"/>
+                <w:szCs w:val="32"/>
+              </w:rPr>
+            </w:pPr>
+            <w:r>
+              <w:rPr>
+                <w:rFonts w:ascii="Calibri" w:eastAsia="Times New Roman" w:hAnsi="Calibri" w:cs="Calibri"/>
+                <w:color w:val="000000"/>
+                <w:sz w:val="32"/>
+                <w:szCs w:val="32"/>
+              </w:rPr>
+              <w:t>2</w:t>
+            </w:r>
+          </w:p>
+        </w:tc>
+        <w:tc>
+          <w:tcPr>
+            <w:tcW w:w="3624" w:type="pct"/>
+            <w:tcBorders>
+              <w:top w:val="single" w:sz="4" w:space="0" w:color="auto"/>
+              <w:left w:val="nil"/>
+              <w:bottom w:val="single" w:sz="4" w:space="0" w:color="auto"/>
+              <w:right w:val="single" w:sz="4" w:space="0" w:color="auto"/>
+            </w:tcBorders>
+            <w:shd w:val="clear" w:color="auto" w:fill="auto"/>
+            <w:noWrap/>
+            <w:vAlign w:val="bottom"/>
+          </w:tcPr>
+          <w:p>
+            <w:pPr>
+              <w:spacing w:after="0" w:line="240" w:lineRule="auto"/>
+              <w:rPr>
+                <w:rFonts w:ascii="Calibri" w:eastAsia="Times New Roman" w:hAnsi="Calibri" w:cs="Calibri"/>
+                <w:color w:val="000000"/>
+              </w:rPr>
+            </w:pPr>
+          </w:p>
+        </w:tc>
+        <w:tc>
+          <w:tcPr>
+            <w:tcW w:w="1086" w:type="pct"/>
+            <w:tcBorders>
+              <w:top w:val="single" w:sz="4" w:space="0" w:color="auto"/>
+              <w:left w:val="nil"/>
+              <w:bottom w:val="single" w:sz="4" w:space="0" w:color="auto"/>
+              <w:right w:val="single" w:sz="4" w:space="0" w:color="auto"/>
+            </w:tcBorders>
+            <w:shd w:val="clear" w:color="auto" w:fill="auto"/>
+            <w:noWrap/>
+            <w:vAlign w:val="bottom"/>
+          </w:tcPr>
+          <w:p>
+            <w:pPr>
+              <w:spacing w:after="0" w:line="240" w:lineRule="auto"/>
+              <w:rPr>
+                <w:rFonts w:ascii="Calibri" w:eastAsia="Times New Roman" w:hAnsi="Calibri" w:cs="Calibri"/>
+                <w:color w:val="000000"/>
+              </w:rPr>
+            </w:pPr>
+            <w:r>
+              <w:rPr>
+                <w:rFonts w:ascii="Calibri" w:eastAsia="Times New Roman" w:hAnsi="Calibri" w:cs="Calibri"/>
+                <w:color w:val="000000"/>
+              </w:rPr>
+              <w:t xml:space="preserve">git switch </w:t>
+            </w:r>
+            <w:r>
+              <w:rPr>
+                <w:rFonts w:ascii="Calibri" w:eastAsia="Times New Roman" w:hAnsi="Calibri" w:cs="Calibri"/>
+                <w:i/>
+                <w:iCs/>
+                <w:color w:val="000000"/>
+              </w:rPr>
+              <w:t>branch</w:t>
             </w:r>
           </w:p>
         </w:tc>
@@ -7248,14 +8433,27 @@
     <w:r>
       <w:t>of</w:t>
     </w:r>
-    <w:fldSimple w:instr=" NUMPAGES   \* MERGEFORMAT ">
-      <w:r>
-        <w:rPr>
-          <w:noProof/>
-        </w:rPr>
-        <w:t>1</w:t>
-      </w:r>
-    </w:fldSimple>
+    <w:r>
+      <w:fldChar w:fldCharType="begin"/>
+    </w:r>
+    <w:r>
+      <w:instrText xml:space="preserve"> NUMPAGES   \* MERGEFORMAT </w:instrText>
+    </w:r>
+    <w:r>
+      <w:fldChar w:fldCharType="separate"/>
+    </w:r>
+    <w:r>
+      <w:rPr>
+        <w:noProof/>
+      </w:rPr>
+      <w:t>1</w:t>
+    </w:r>
+    <w:r>
+      <w:rPr>
+        <w:noProof/>
+      </w:rPr>
+      <w:fldChar w:fldCharType="end"/>
+    </w:r>
   </w:p>
 </w:ftr>
 </file>
@@ -7314,30 +8512,58 @@
     <w:r>
       <w:t xml:space="preserve">File Path: </w:t>
     </w:r>
-    <w:fldSimple w:instr=" FILENAME  \* Caps \p  \* MERGEFORMAT ">
-      <w:r>
-        <w:rPr>
-          <w:noProof/>
-        </w:rPr>
-        <w:t>Https://Worleyparsons-My.Sharepoint.Com/Personal/Akintunde_Adegbayo_Worley_Com/Documents/Documents/Git.Projects/Git.Recall.Docx</w:t>
-      </w:r>
-    </w:fldSimple>
+    <w:r>
+      <w:fldChar w:fldCharType="begin"/>
+    </w:r>
+    <w:r>
+      <w:instrText xml:space="preserve"> FILENAME  \* Caps \p  \* MERGEFORMAT </w:instrText>
+    </w:r>
+    <w:r>
+      <w:fldChar w:fldCharType="separate"/>
+    </w:r>
+    <w:r>
+      <w:rPr>
+        <w:noProof/>
+      </w:rPr>
+      <w:t>Https://Worleyparsons-My.Sharepoint.Com/Personal/Akintunde_Adegbayo_Worley_Com/Documents/Documents/Git.Projects/Git.Recall.Docx</w:t>
+    </w:r>
+    <w:r>
+      <w:rPr>
+        <w:noProof/>
+      </w:rPr>
+      <w:fldChar w:fldCharType="end"/>
+    </w:r>
   </w:p>
   <w:p>
     <w:pPr>
       <w:pStyle w:val="Header"/>
     </w:pPr>
+    <w:proofErr w:type="spellStart"/>
     <w:r>
       <w:t>FileName:</w:t>
     </w:r>
-    <w:fldSimple w:instr=" FILENAME  \* Caps  \* MERGEFORMAT ">
-      <w:r>
-        <w:rPr>
-          <w:noProof/>
-        </w:rPr>
-        <w:t>Git.Recall.Docx</w:t>
-      </w:r>
-    </w:fldSimple>
+    <w:r>
+      <w:fldChar w:fldCharType="begin"/>
+    </w:r>
+    <w:r>
+      <w:instrText xml:space="preserve"> FILENAME  \* Caps  \* MERGEFORMAT </w:instrText>
+    </w:r>
+    <w:r>
+      <w:fldChar w:fldCharType="separate"/>
+    </w:r>
+    <w:r>
+      <w:rPr>
+        <w:noProof/>
+      </w:rPr>
+      <w:t>Git.Recall.Docx</w:t>
+    </w:r>
+    <w:proofErr w:type="spellEnd"/>
+    <w:r>
+      <w:rPr>
+        <w:noProof/>
+      </w:rPr>
+      <w:fldChar w:fldCharType="end"/>
+    </w:r>
   </w:p>
   <w:p>
     <w:pPr>
@@ -7350,7 +8576,6 @@
     <w:r>
       <w:t>Printed:</w:t>
     </w:r>
-    <w:proofErr w:type="spellEnd"/>
     <w:r>
       <w:fldChar w:fldCharType="begin"/>
     </w:r>
@@ -7364,7 +8589,14 @@
       <w:rPr>
         <w:noProof/>
       </w:rPr>
-      <w:t>Thursday, December 9, 2021  9:53:00 PM</w:t>
+      <w:t>Thursday</w:t>
+    </w:r>
+    <w:proofErr w:type="spellEnd"/>
+    <w:r>
+      <w:rPr>
+        <w:noProof/>
+      </w:rPr>
+      <w:t>, December 9, 2021  9:53:00 PM</w:t>
     </w:r>
     <w:r>
       <w:fldChar w:fldCharType="end"/>
@@ -8917,7 +10149,6 @@
   <w:style w:type="character" w:default="1" w:styleId="DefaultParagraphFont">
     <w:name w:val="Default Paragraph Font"/>
     <w:uiPriority w:val="1"/>
-    <w:semiHidden/>
     <w:unhideWhenUsed/>
   </w:style>
   <w:style w:type="table" w:default="1" w:styleId="TableNormal">

</xml_diff>